<commit_message>
Made some progress with Matrix MA type questions. Started to look at the appendix stuff.
</commit_message>
<xml_diff>
--- a/Testing stuff/Long Results Tables Data Table.docx
+++ b/Testing stuff/Long Results Tables Data Table.docx
@@ -11055,24 +11055,41 @@
               <w:jc w:val="left"/>
             </w:pPr>
             <w:r>
-              <w:t xml:space="preserve">NULL</w:t>
-            </w:r>
-          </w:p>
-        </w:tc>
-        <w:tc>
-          <w:tcPr>
-            <w:tcBorders>
-              <w:bottom w:val="single"/>
-            </w:tcBorders>
-            <w:vAlign w:val="bottom"/>
-          </w:tcPr>
-          <w:p>
-            <w:pPr>
-              <w:pStyle w:val="Compact"/>
-              <w:jc w:val="left"/>
-            </w:pPr>
-            <w:r>
-              <w:t xml:space="preserve">NULL</w:t>
+              <w:t xml:space="preserve">Sautéed, but kind of badly</w:t>
+            </w:r>
+          </w:p>
+        </w:tc>
+        <w:tc>
+          <w:tcPr>
+            <w:tcBorders>
+              <w:bottom w:val="single"/>
+            </w:tcBorders>
+            <w:vAlign w:val="bottom"/>
+          </w:tcPr>
+          <w:p>
+            <w:pPr>
+              <w:pStyle w:val="Compact"/>
+              <w:jc w:val="left"/>
+            </w:pPr>
+            <w:r>
+              <w:t xml:space="preserve">Raw, but with some cayenne pepper on it</w:t>
+            </w:r>
+          </w:p>
+        </w:tc>
+        <w:tc>
+          <w:tcPr>
+            <w:tcBorders>
+              <w:bottom w:val="single"/>
+            </w:tcBorders>
+            <w:vAlign w:val="bottom"/>
+          </w:tcPr>
+          <w:p>
+            <w:pPr>
+              <w:pStyle w:val="Compact"/>
+              <w:jc w:val="left"/>
+            </w:pPr>
+            <w:r>
+              <w:t xml:space="preserve">total_N</w:t>
             </w:r>
           </w:p>
         </w:tc>
@@ -11106,7 +11123,7 @@
               <w:jc w:val="left"/>
             </w:pPr>
             <w:r>
-              <w:t xml:space="preserve">NULL</w:t>
+              <w:t xml:space="preserve">Food is for the weak</w:t>
             </w:r>
           </w:p>
         </w:tc>
@@ -11130,6 +11147,50 @@
               <w:jc w:val="left"/>
             </w:pPr>
             <w:r>
+              <w:t xml:space="preserve">146</w:t>
+            </w:r>
+          </w:p>
+        </w:tc>
+        <w:tc>
+          <w:p>
+            <w:pPr>
+              <w:pStyle w:val="Compact"/>
+              <w:jc w:val="left"/>
+            </w:pPr>
+            <w:r>
+              <w:t xml:space="preserve">67.8%</w:t>
+            </w:r>
+          </w:p>
+        </w:tc>
+        <w:tc>
+          <w:p>
+            <w:pPr>
+              <w:pStyle w:val="Compact"/>
+              <w:jc w:val="left"/>
+            </w:pPr>
+            <w:r>
+              <w:t xml:space="preserve">69.2%</w:t>
+            </w:r>
+          </w:p>
+        </w:tc>
+        <w:tc>
+          <w:p>
+            <w:pPr>
+              <w:pStyle w:val="Compact"/>
+              <w:jc w:val="left"/>
+            </w:pPr>
+            <w:r>
+              <w:t xml:space="preserve">66.4%</w:t>
+            </w:r>
+          </w:p>
+        </w:tc>
+        <w:tc>
+          <w:p>
+            <w:pPr>
+              <w:pStyle w:val="Compact"/>
+              <w:jc w:val="left"/>
+            </w:pPr>
+            <w:r>
               <w:t xml:space="preserve">149</w:t>
             </w:r>
           </w:p>
@@ -11141,6 +11202,164 @@
               <w:jc w:val="left"/>
             </w:pPr>
             <w:r>
+              <w:t xml:space="preserve">46.3%</w:t>
+            </w:r>
+          </w:p>
+        </w:tc>
+        <w:tc>
+          <w:p>
+            <w:pPr>
+              <w:pStyle w:val="Compact"/>
+              <w:jc w:val="left"/>
+            </w:pPr>
+            <w:r>
+              <w:t xml:space="preserve">38.9%</w:t>
+            </w:r>
+          </w:p>
+        </w:tc>
+      </w:tr>
+      <w:tr>
+        <w:tc>
+          <w:p>
+            <w:pPr>
+              <w:pStyle w:val="Compact"/>
+              <w:jc w:val="left"/>
+            </w:pPr>
+            <w:r>
+              <w:t xml:space="preserve">Mushy Bananas</w:t>
+            </w:r>
+          </w:p>
+        </w:tc>
+        <w:tc>
+          <w:p>
+            <w:pPr>
+              <w:pStyle w:val="Compact"/>
+              <w:jc w:val="left"/>
+            </w:pPr>
+            <w:r>
+              <w:t xml:space="preserve">147</w:t>
+            </w:r>
+          </w:p>
+        </w:tc>
+        <w:tc>
+          <w:p>
+            <w:pPr>
+              <w:pStyle w:val="Compact"/>
+              <w:jc w:val="left"/>
+            </w:pPr>
+            <w:r>
+              <w:t xml:space="preserve">69.4%</w:t>
+            </w:r>
+          </w:p>
+        </w:tc>
+        <w:tc>
+          <w:p>
+            <w:pPr>
+              <w:pStyle w:val="Compact"/>
+              <w:jc w:val="left"/>
+            </w:pPr>
+            <w:r>
+              <w:t xml:space="preserve">73.5%</w:t>
+            </w:r>
+          </w:p>
+        </w:tc>
+        <w:tc>
+          <w:p>
+            <w:pPr>
+              <w:pStyle w:val="Compact"/>
+              <w:jc w:val="left"/>
+            </w:pPr>
+            <w:r>
+              <w:t xml:space="preserve">64.6%</w:t>
+            </w:r>
+          </w:p>
+        </w:tc>
+        <w:tc>
+          <w:p>
+            <w:pPr>
+              <w:pStyle w:val="Compact"/>
+              <w:jc w:val="left"/>
+            </w:pPr>
+            <w:r>
+              <w:t xml:space="preserve">149</w:t>
+            </w:r>
+          </w:p>
+        </w:tc>
+        <w:tc>
+          <w:p>
+            <w:pPr>
+              <w:pStyle w:val="Compact"/>
+              <w:jc w:val="left"/>
+            </w:pPr>
+            <w:r>
+              <w:t xml:space="preserve">46.3%</w:t>
+            </w:r>
+          </w:p>
+        </w:tc>
+        <w:tc>
+          <w:p>
+            <w:pPr>
+              <w:pStyle w:val="Compact"/>
+              <w:jc w:val="left"/>
+            </w:pPr>
+            <w:r>
+              <w:t xml:space="preserve">42.3%</w:t>
+            </w:r>
+          </w:p>
+        </w:tc>
+      </w:tr>
+      <w:tr>
+        <w:tc>
+          <w:p>
+            <w:pPr>
+              <w:pStyle w:val="Compact"/>
+              <w:jc w:val="left"/>
+            </w:pPr>
+            <w:r>
+              <w:t xml:space="preserve">Yellow Cherry Tomatoes</w:t>
+            </w:r>
+          </w:p>
+        </w:tc>
+        <w:tc>
+          <w:p>
+            <w:pPr>
+              <w:pStyle w:val="Compact"/>
+              <w:jc w:val="left"/>
+            </w:pPr>
+            <w:r>
+              <w:t xml:space="preserve">143</w:t>
+            </w:r>
+          </w:p>
+        </w:tc>
+        <w:tc>
+          <w:p>
+            <w:pPr>
+              <w:pStyle w:val="Compact"/>
+              <w:jc w:val="left"/>
+            </w:pPr>
+            <w:r>
+              <w:t xml:space="preserve">70.6%</w:t>
+            </w:r>
+          </w:p>
+        </w:tc>
+        <w:tc>
+          <w:p>
+            <w:pPr>
+              <w:pStyle w:val="Compact"/>
+              <w:jc w:val="left"/>
+            </w:pPr>
+            <w:r>
+              <w:t xml:space="preserve">73.4%</w:t>
+            </w:r>
+          </w:p>
+        </w:tc>
+        <w:tc>
+          <w:p>
+            <w:pPr>
+              <w:pStyle w:val="Compact"/>
+              <w:jc w:val="left"/>
+            </w:pPr>
+            <w:r>
               <w:t xml:space="preserve">66.4%</w:t>
             </w:r>
           </w:p>
@@ -11152,142 +11371,6 @@
               <w:jc w:val="left"/>
             </w:pPr>
             <w:r>
-              <w:t xml:space="preserve">67.8%</w:t>
-            </w:r>
-          </w:p>
-        </w:tc>
-        <w:tc>
-          <w:p>
-            <w:pPr>
-              <w:pStyle w:val="Compact"/>
-              <w:jc w:val="left"/>
-            </w:pPr>
-            <w:r>
-              <w:t xml:space="preserve">65.1%</w:t>
-            </w:r>
-          </w:p>
-        </w:tc>
-        <w:tc>
-          <w:p>
-            <w:pPr>
-              <w:pStyle w:val="Compact"/>
-              <w:jc w:val="left"/>
-            </w:pPr>
-            <w:r>
-              <w:t xml:space="preserve">46.3%</w:t>
-            </w:r>
-          </w:p>
-        </w:tc>
-        <w:tc>
-          <w:p>
-            <w:pPr>
-              <w:pStyle w:val="Compact"/>
-              <w:jc w:val="left"/>
-            </w:pPr>
-            <w:r>
-              <w:t xml:space="preserve">38.9%</w:t>
-            </w:r>
-          </w:p>
-        </w:tc>
-      </w:tr>
-      <w:tr>
-        <w:tc>
-          <w:p>
-            <w:pPr>
-              <w:pStyle w:val="Compact"/>
-              <w:jc w:val="left"/>
-            </w:pPr>
-            <w:r>
-              <w:t xml:space="preserve">Mushy Bananas</w:t>
-            </w:r>
-          </w:p>
-        </w:tc>
-        <w:tc>
-          <w:p>
-            <w:pPr>
-              <w:pStyle w:val="Compact"/>
-              <w:jc w:val="left"/>
-            </w:pPr>
-            <w:r>
-              <w:t xml:space="preserve">149</w:t>
-            </w:r>
-          </w:p>
-        </w:tc>
-        <w:tc>
-          <w:p>
-            <w:pPr>
-              <w:pStyle w:val="Compact"/>
-              <w:jc w:val="left"/>
-            </w:pPr>
-            <w:r>
-              <w:t xml:space="preserve">68.5%</w:t>
-            </w:r>
-          </w:p>
-        </w:tc>
-        <w:tc>
-          <w:p>
-            <w:pPr>
-              <w:pStyle w:val="Compact"/>
-              <w:jc w:val="left"/>
-            </w:pPr>
-            <w:r>
-              <w:t xml:space="preserve">72.5%</w:t>
-            </w:r>
-          </w:p>
-        </w:tc>
-        <w:tc>
-          <w:p>
-            <w:pPr>
-              <w:pStyle w:val="Compact"/>
-              <w:jc w:val="left"/>
-            </w:pPr>
-            <w:r>
-              <w:t xml:space="preserve">63.8%</w:t>
-            </w:r>
-          </w:p>
-        </w:tc>
-        <w:tc>
-          <w:p>
-            <w:pPr>
-              <w:pStyle w:val="Compact"/>
-              <w:jc w:val="left"/>
-            </w:pPr>
-            <w:r>
-              <w:t xml:space="preserve">46.3%</w:t>
-            </w:r>
-          </w:p>
-        </w:tc>
-        <w:tc>
-          <w:p>
-            <w:pPr>
-              <w:pStyle w:val="Compact"/>
-              <w:jc w:val="left"/>
-            </w:pPr>
-            <w:r>
-              <w:t xml:space="preserve">42.3%</w:t>
-            </w:r>
-          </w:p>
-        </w:tc>
-      </w:tr>
-      <w:tr>
-        <w:tc>
-          <w:p>
-            <w:pPr>
-              <w:pStyle w:val="Compact"/>
-              <w:jc w:val="left"/>
-            </w:pPr>
-            <w:r>
-              <w:t xml:space="preserve">Yellow Cherry Tomatoes</w:t>
-            </w:r>
-          </w:p>
-        </w:tc>
-        <w:tc>
-          <w:p>
-            <w:pPr>
-              <w:pStyle w:val="Compact"/>
-              <w:jc w:val="left"/>
-            </w:pPr>
-            <w:r>
               <w:t xml:space="preserve">150</w:t>
             </w:r>
           </w:p>
@@ -11299,39 +11382,6 @@
               <w:jc w:val="left"/>
             </w:pPr>
             <w:r>
-              <w:t xml:space="preserve">67.3%</w:t>
-            </w:r>
-          </w:p>
-        </w:tc>
-        <w:tc>
-          <w:p>
-            <w:pPr>
-              <w:pStyle w:val="Compact"/>
-              <w:jc w:val="left"/>
-            </w:pPr>
-            <w:r>
-              <w:t xml:space="preserve">70.0%</w:t>
-            </w:r>
-          </w:p>
-        </w:tc>
-        <w:tc>
-          <w:p>
-            <w:pPr>
-              <w:pStyle w:val="Compact"/>
-              <w:jc w:val="left"/>
-            </w:pPr>
-            <w:r>
-              <w:t xml:space="preserve">63.3%</w:t>
-            </w:r>
-          </w:p>
-        </w:tc>
-        <w:tc>
-          <w:p>
-            <w:pPr>
-              <w:pStyle w:val="Compact"/>
-              <w:jc w:val="left"/>
-            </w:pPr>
-            <w:r>
               <w:t xml:space="preserve">38.7%</w:t>
             </w:r>
           </w:p>
@@ -11367,40 +11417,51 @@
               <w:jc w:val="left"/>
             </w:pPr>
             <w:r>
+              <w:t xml:space="preserve">145</w:t>
+            </w:r>
+          </w:p>
+        </w:tc>
+        <w:tc>
+          <w:p>
+            <w:pPr>
+              <w:pStyle w:val="Compact"/>
+              <w:jc w:val="left"/>
+            </w:pPr>
+            <w:r>
+              <w:t xml:space="preserve">64.8%</w:t>
+            </w:r>
+          </w:p>
+        </w:tc>
+        <w:tc>
+          <w:p>
+            <w:pPr>
+              <w:pStyle w:val="Compact"/>
+              <w:jc w:val="left"/>
+            </w:pPr>
+            <w:r>
+              <w:t xml:space="preserve">64.1%</w:t>
+            </w:r>
+          </w:p>
+        </w:tc>
+        <w:tc>
+          <w:p>
+            <w:pPr>
+              <w:pStyle w:val="Compact"/>
+              <w:jc w:val="left"/>
+            </w:pPr>
+            <w:r>
+              <w:t xml:space="preserve">66.9%</w:t>
+            </w:r>
+          </w:p>
+        </w:tc>
+        <w:tc>
+          <w:p>
+            <w:pPr>
+              <w:pStyle w:val="Compact"/>
+              <w:jc w:val="left"/>
+            </w:pPr>
+            <w:r>
               <w:t xml:space="preserve">150</w:t>
-            </w:r>
-          </w:p>
-        </w:tc>
-        <w:tc>
-          <w:p>
-            <w:pPr>
-              <w:pStyle w:val="Compact"/>
-              <w:jc w:val="left"/>
-            </w:pPr>
-            <w:r>
-              <w:t xml:space="preserve">62.7%</w:t>
-            </w:r>
-          </w:p>
-        </w:tc>
-        <w:tc>
-          <w:p>
-            <w:pPr>
-              <w:pStyle w:val="Compact"/>
-              <w:jc w:val="left"/>
-            </w:pPr>
-            <w:r>
-              <w:t xml:space="preserve">62.0%</w:t>
-            </w:r>
-          </w:p>
-        </w:tc>
-        <w:tc>
-          <w:p>
-            <w:pPr>
-              <w:pStyle w:val="Compact"/>
-              <w:jc w:val="left"/>
-            </w:pPr>
-            <w:r>
-              <w:t xml:space="preserve">64.7%</w:t>
             </w:r>
           </w:p>
         </w:tc>

</xml_diff>

<commit_message>
It looks like the text appendices are generating properly now. One edit I made  though of adding QIDs to column names everywhere while processing is causing some problems in the results table generation, so I started to fix that today. I also need to fix Matrix MA questions result generation at some point.
</commit_message>
<xml_diff>
--- a/Testing stuff/Long Results Tables Data Table.docx
+++ b/Testing stuff/Long Results Tables Data Table.docx
@@ -2207,7 +2207,7 @@
               <w:jc w:val="left"/>
             </w:pPr>
             <w:r>
-              <w:t xml:space="preserve">Other, please specify: See Appendix Q6_1677721500000000_TEXT</w:t>
+              <w:t xml:space="preserve">Other, please specify: See Appendix QID6_Q6_1677721500000000_TEXT</w:t>
             </w:r>
           </w:p>
         </w:tc>
@@ -2447,7 +2447,7 @@
               <w:jc w:val="left"/>
             </w:pPr>
             <w:r>
-              <w:t xml:space="preserve">Pink-colored Fruit See Appendix Q7_16738740_TEXT</w:t>
+              <w:t xml:space="preserve">Pink-colored Fruit See Appendix QID7_Q7_16738740_TEXT</w:t>
             </w:r>
           </w:p>
         </w:tc>
@@ -2482,7 +2482,7 @@
               <w:jc w:val="left"/>
             </w:pPr>
             <w:r>
-              <w:t xml:space="preserve">Blue-colored Fruit See Appendix Q7_255_TEXT</w:t>
+              <w:t xml:space="preserve">Blue-colored Fruit See Appendix QID7_Q7_255_TEXT</w:t>
             </w:r>
           </w:p>
         </w:tc>
@@ -2517,7 +2517,7 @@
               <w:jc w:val="left"/>
             </w:pPr>
             <w:r>
-              <w:t xml:space="preserve">Other, please specify: See Appendix Q7_1677721500000000_TEXT</w:t>
+              <w:t xml:space="preserve">Other, please specify: See Appendix QID7_Q7_1677721500000000_TEXT</w:t>
             </w:r>
           </w:p>
         </w:tc>
@@ -3589,7 +3589,7 @@
               <w:jc w:val="left"/>
             </w:pPr>
             <w:r>
-              <w:t xml:space="preserve">Denominator Used: 150</w:t>
+              <w:t xml:space="preserve">The results table for Question Q14 could not be automatically processed.</w:t>
             </w:r>
           </w:p>
         </w:tc>
@@ -3602,277 +3602,6 @@
       <w:r>
         <w:t xml:space="preserve"> </w:t>
       </w:r>
-    </w:p>
-    <w:tbl>
-      <w:tblPr>
-        <w:tblStyle w:val="Table"/>
-        <w:tblW w:type="pct" w:w="0.0"/>
-        <w:tblLook w:firstRow="1"/>
-      </w:tblPr>
-      <w:tblGrid/>
-      <w:tr>
-        <w:trPr>
-          <w:cnfStyle w:firstRow="1"/>
-        </w:trPr>
-        <w:tc>
-          <w:tcPr>
-            <w:tcBorders>
-              <w:bottom w:val="single"/>
-            </w:tcBorders>
-            <w:vAlign w:val="bottom"/>
-          </w:tcPr>
-          <w:p>
-            <w:pPr>
-              <w:pStyle w:val="Compact"/>
-              <w:jc w:val="right"/>
-            </w:pPr>
-            <w:r>
-              <w:t xml:space="preserve">N</w:t>
-            </w:r>
-          </w:p>
-        </w:tc>
-        <w:tc>
-          <w:tcPr>
-            <w:tcBorders>
-              <w:bottom w:val="single"/>
-            </w:tcBorders>
-            <w:vAlign w:val="bottom"/>
-          </w:tcPr>
-          <w:p>
-            <w:pPr>
-              <w:pStyle w:val="Compact"/>
-              <w:jc w:val="left"/>
-            </w:pPr>
-            <w:r>
-              <w:t xml:space="preserve">Percent</w:t>
-            </w:r>
-          </w:p>
-        </w:tc>
-        <w:tc>
-          <w:tcPr>
-            <w:tcBorders>
-              <w:bottom w:val="single"/>
-            </w:tcBorders>
-            <w:vAlign w:val="bottom"/>
-          </w:tcPr>
-          <w:p/>
-        </w:tc>
-      </w:tr>
-      <w:tr>
-        <w:tc>
-          <w:p>
-            <w:pPr>
-              <w:pStyle w:val="Compact"/>
-              <w:jc w:val="right"/>
-            </w:pPr>
-            <w:r>
-              <w:t xml:space="preserve">104</w:t>
-            </w:r>
-          </w:p>
-        </w:tc>
-        <w:tc>
-          <w:p>
-            <w:pPr>
-              <w:pStyle w:val="Compact"/>
-              <w:jc w:val="left"/>
-            </w:pPr>
-            <w:r>
-              <w:t xml:space="preserve">69.3%</w:t>
-            </w:r>
-          </w:p>
-        </w:tc>
-        <w:tc>
-          <w:p>
-            <w:pPr>
-              <w:pStyle w:val="Compact"/>
-              <w:jc w:val="left"/>
-            </w:pPr>
-            <w:r>
-              <w:t xml:space="preserve">Chocolate with 80% cocoa</w:t>
-            </w:r>
-          </w:p>
-        </w:tc>
-      </w:tr>
-      <w:tr>
-        <w:tc>
-          <w:p>
-            <w:pPr>
-              <w:pStyle w:val="Compact"/>
-              <w:jc w:val="right"/>
-            </w:pPr>
-            <w:r>
-              <w:t xml:space="preserve">103</w:t>
-            </w:r>
-          </w:p>
-        </w:tc>
-        <w:tc>
-          <w:p>
-            <w:pPr>
-              <w:pStyle w:val="Compact"/>
-              <w:jc w:val="left"/>
-            </w:pPr>
-            <w:r>
-              <w:t xml:space="preserve">68.7%</w:t>
-            </w:r>
-          </w:p>
-        </w:tc>
-        <w:tc>
-          <w:p>
-            <w:pPr>
-              <w:pStyle w:val="Compact"/>
-              <w:jc w:val="left"/>
-            </w:pPr>
-            <w:r>
-              <w:t xml:space="preserve">Kale chips</w:t>
-            </w:r>
-          </w:p>
-        </w:tc>
-      </w:tr>
-      <w:tr>
-        <w:tc>
-          <w:p>
-            <w:pPr>
-              <w:pStyle w:val="Compact"/>
-              <w:jc w:val="right"/>
-            </w:pPr>
-            <w:r>
-              <w:t xml:space="preserve">102</w:t>
-            </w:r>
-          </w:p>
-        </w:tc>
-        <w:tc>
-          <w:p>
-            <w:pPr>
-              <w:pStyle w:val="Compact"/>
-              <w:jc w:val="left"/>
-            </w:pPr>
-            <w:r>
-              <w:t xml:space="preserve">68.0%</w:t>
-            </w:r>
-          </w:p>
-        </w:tc>
-        <w:tc>
-          <w:p>
-            <w:pPr>
-              <w:pStyle w:val="Compact"/>
-              <w:jc w:val="left"/>
-            </w:pPr>
-            <w:r>
-              <w:t xml:space="preserve">Kale</w:t>
-            </w:r>
-          </w:p>
-        </w:tc>
-      </w:tr>
-      <w:tr>
-        <w:tc>
-          <w:p>
-            <w:pPr>
-              <w:pStyle w:val="Compact"/>
-              <w:jc w:val="right"/>
-            </w:pPr>
-            <w:r>
-              <w:t xml:space="preserve">100</w:t>
-            </w:r>
-          </w:p>
-        </w:tc>
-        <w:tc>
-          <w:p>
-            <w:pPr>
-              <w:pStyle w:val="Compact"/>
-              <w:jc w:val="left"/>
-            </w:pPr>
-            <w:r>
-              <w:t xml:space="preserve">66.7%</w:t>
-            </w:r>
-          </w:p>
-        </w:tc>
-        <w:tc>
-          <w:p>
-            <w:pPr>
-              <w:pStyle w:val="Compact"/>
-              <w:jc w:val="left"/>
-            </w:pPr>
-            <w:r>
-              <w:t xml:space="preserve">Fancy cheese</w:t>
-            </w:r>
-          </w:p>
-        </w:tc>
-      </w:tr>
-      <w:tr>
-        <w:tc>
-          <w:p>
-            <w:pPr>
-              <w:pStyle w:val="Compact"/>
-              <w:jc w:val="right"/>
-            </w:pPr>
-            <w:r>
-              <w:t xml:space="preserve">100</w:t>
-            </w:r>
-          </w:p>
-        </w:tc>
-        <w:tc>
-          <w:p>
-            <w:pPr>
-              <w:pStyle w:val="Compact"/>
-              <w:jc w:val="left"/>
-            </w:pPr>
-            <w:r>
-              <w:t xml:space="preserve">66.7%</w:t>
-            </w:r>
-          </w:p>
-        </w:tc>
-        <w:tc>
-          <w:p>
-            <w:pPr>
-              <w:pStyle w:val="Compact"/>
-              <w:jc w:val="left"/>
-            </w:pPr>
-            <w:r>
-              <w:t xml:space="preserve">Straight tomato paste</w:t>
-            </w:r>
-          </w:p>
-        </w:tc>
-      </w:tr>
-      <w:tr>
-        <w:tc>
-          <w:p>
-            <w:pPr>
-              <w:pStyle w:val="Compact"/>
-              <w:jc w:val="right"/>
-            </w:pPr>
-            <w:r>
-              <w:t xml:space="preserve">99</w:t>
-            </w:r>
-          </w:p>
-        </w:tc>
-        <w:tc>
-          <w:p>
-            <w:pPr>
-              <w:pStyle w:val="Compact"/>
-              <w:jc w:val="left"/>
-            </w:pPr>
-            <w:r>
-              <w:t xml:space="preserve">66.0%</w:t>
-            </w:r>
-          </w:p>
-        </w:tc>
-        <w:tc>
-          <w:p>
-            <w:pPr>
-              <w:pStyle w:val="Compact"/>
-              <w:jc w:val="left"/>
-            </w:pPr>
-            <w:r>
-              <w:t xml:space="preserve">Swiss Chard</w:t>
-            </w:r>
-          </w:p>
-        </w:tc>
-      </w:tr>
-    </w:tbl>
-    <w:p>
-      <w:pPr>
-        <w:pStyle w:val="BodyText"/>
-      </w:pPr>
       <w:r>
         <w:br/>
       </w:r>
@@ -3921,7 +3650,7 @@
               <w:jc w:val="left"/>
             </w:pPr>
             <w:r>
-              <w:t xml:space="preserve">Denominator Used: 150</w:t>
+              <w:t xml:space="preserve">The results table for Question Q15 could not be automatically processed.</w:t>
             </w:r>
           </w:p>
         </w:tc>
@@ -3934,312 +3663,6 @@
       <w:r>
         <w:t xml:space="preserve"> </w:t>
       </w:r>
-    </w:p>
-    <w:tbl>
-      <w:tblPr>
-        <w:tblStyle w:val="Table"/>
-        <w:tblW w:type="pct" w:w="0.0"/>
-        <w:tblLook w:firstRow="1"/>
-      </w:tblPr>
-      <w:tblGrid/>
-      <w:tr>
-        <w:trPr>
-          <w:cnfStyle w:firstRow="1"/>
-        </w:trPr>
-        <w:tc>
-          <w:tcPr>
-            <w:tcBorders>
-              <w:bottom w:val="single"/>
-            </w:tcBorders>
-            <w:vAlign w:val="bottom"/>
-          </w:tcPr>
-          <w:p>
-            <w:pPr>
-              <w:pStyle w:val="Compact"/>
-              <w:jc w:val="right"/>
-            </w:pPr>
-            <w:r>
-              <w:t xml:space="preserve">N</w:t>
-            </w:r>
-          </w:p>
-        </w:tc>
-        <w:tc>
-          <w:tcPr>
-            <w:tcBorders>
-              <w:bottom w:val="single"/>
-            </w:tcBorders>
-            <w:vAlign w:val="bottom"/>
-          </w:tcPr>
-          <w:p>
-            <w:pPr>
-              <w:pStyle w:val="Compact"/>
-              <w:jc w:val="left"/>
-            </w:pPr>
-            <w:r>
-              <w:t xml:space="preserve">Percent</w:t>
-            </w:r>
-          </w:p>
-        </w:tc>
-        <w:tc>
-          <w:tcPr>
-            <w:tcBorders>
-              <w:bottom w:val="single"/>
-            </w:tcBorders>
-            <w:vAlign w:val="bottom"/>
-          </w:tcPr>
-          <w:p/>
-        </w:tc>
-      </w:tr>
-      <w:tr>
-        <w:tc>
-          <w:p>
-            <w:pPr>
-              <w:pStyle w:val="Compact"/>
-              <w:jc w:val="right"/>
-            </w:pPr>
-            <w:r>
-              <w:t xml:space="preserve">111</w:t>
-            </w:r>
-          </w:p>
-        </w:tc>
-        <w:tc>
-          <w:p>
-            <w:pPr>
-              <w:pStyle w:val="Compact"/>
-              <w:jc w:val="left"/>
-            </w:pPr>
-            <w:r>
-              <w:t xml:space="preserve">74.0%</w:t>
-            </w:r>
-          </w:p>
-        </w:tc>
-        <w:tc>
-          <w:p>
-            <w:pPr>
-              <w:pStyle w:val="Compact"/>
-              <w:jc w:val="left"/>
-            </w:pPr>
-            <w:r>
-              <w:t xml:space="preserve">Swiss Chard</w:t>
-            </w:r>
-          </w:p>
-        </w:tc>
-      </w:tr>
-      <w:tr>
-        <w:tc>
-          <w:p>
-            <w:pPr>
-              <w:pStyle w:val="Compact"/>
-              <w:jc w:val="right"/>
-            </w:pPr>
-            <w:r>
-              <w:t xml:space="preserve">109</w:t>
-            </w:r>
-          </w:p>
-        </w:tc>
-        <w:tc>
-          <w:p>
-            <w:pPr>
-              <w:pStyle w:val="Compact"/>
-              <w:jc w:val="left"/>
-            </w:pPr>
-            <w:r>
-              <w:t xml:space="preserve">72.7%</w:t>
-            </w:r>
-          </w:p>
-        </w:tc>
-        <w:tc>
-          <w:p>
-            <w:pPr>
-              <w:pStyle w:val="Compact"/>
-              <w:jc w:val="left"/>
-            </w:pPr>
-            <w:r>
-              <w:t xml:space="preserve">Chocolate with 80% cocoa</w:t>
-            </w:r>
-          </w:p>
-        </w:tc>
-      </w:tr>
-      <w:tr>
-        <w:tc>
-          <w:p>
-            <w:pPr>
-              <w:pStyle w:val="Compact"/>
-              <w:jc w:val="right"/>
-            </w:pPr>
-            <w:r>
-              <w:t xml:space="preserve">104</w:t>
-            </w:r>
-          </w:p>
-        </w:tc>
-        <w:tc>
-          <w:p>
-            <w:pPr>
-              <w:pStyle w:val="Compact"/>
-              <w:jc w:val="left"/>
-            </w:pPr>
-            <w:r>
-              <w:t xml:space="preserve">69.3%</w:t>
-            </w:r>
-          </w:p>
-        </w:tc>
-        <w:tc>
-          <w:p>
-            <w:pPr>
-              <w:pStyle w:val="Compact"/>
-              <w:jc w:val="left"/>
-            </w:pPr>
-            <w:r>
-              <w:t xml:space="preserve">Straight tomato paste</w:t>
-            </w:r>
-          </w:p>
-        </w:tc>
-      </w:tr>
-      <w:tr>
-        <w:tc>
-          <w:p>
-            <w:pPr>
-              <w:pStyle w:val="Compact"/>
-              <w:jc w:val="right"/>
-            </w:pPr>
-            <w:r>
-              <w:t xml:space="preserve">100</w:t>
-            </w:r>
-          </w:p>
-        </w:tc>
-        <w:tc>
-          <w:p>
-            <w:pPr>
-              <w:pStyle w:val="Compact"/>
-              <w:jc w:val="left"/>
-            </w:pPr>
-            <w:r>
-              <w:t xml:space="preserve">66.7%</w:t>
-            </w:r>
-          </w:p>
-        </w:tc>
-        <w:tc>
-          <w:p>
-            <w:pPr>
-              <w:pStyle w:val="Compact"/>
-              <w:jc w:val="left"/>
-            </w:pPr>
-            <w:r>
-              <w:t xml:space="preserve">Kale chips</w:t>
-            </w:r>
-          </w:p>
-        </w:tc>
-      </w:tr>
-      <w:tr>
-        <w:tc>
-          <w:p>
-            <w:pPr>
-              <w:pStyle w:val="Compact"/>
-              <w:jc w:val="right"/>
-            </w:pPr>
-            <w:r>
-              <w:t xml:space="preserve">100</w:t>
-            </w:r>
-          </w:p>
-        </w:tc>
-        <w:tc>
-          <w:p>
-            <w:pPr>
-              <w:pStyle w:val="Compact"/>
-              <w:jc w:val="left"/>
-            </w:pPr>
-            <w:r>
-              <w:t xml:space="preserve">66.7%</w:t>
-            </w:r>
-          </w:p>
-        </w:tc>
-        <w:tc>
-          <w:p>
-            <w:pPr>
-              <w:pStyle w:val="Compact"/>
-              <w:jc w:val="left"/>
-            </w:pPr>
-            <w:r>
-              <w:t xml:space="preserve">NA - My family is full of fruitarians (Really though, the fruitarians should be eating the tomato paste.)</w:t>
-            </w:r>
-          </w:p>
-        </w:tc>
-      </w:tr>
-      <w:tr>
-        <w:tc>
-          <w:p>
-            <w:pPr>
-              <w:pStyle w:val="Compact"/>
-              <w:jc w:val="right"/>
-            </w:pPr>
-            <w:r>
-              <w:t xml:space="preserve">94</w:t>
-            </w:r>
-          </w:p>
-        </w:tc>
-        <w:tc>
-          <w:p>
-            <w:pPr>
-              <w:pStyle w:val="Compact"/>
-              <w:jc w:val="left"/>
-            </w:pPr>
-            <w:r>
-              <w:t xml:space="preserve">62.7%</w:t>
-            </w:r>
-          </w:p>
-        </w:tc>
-        <w:tc>
-          <w:p>
-            <w:pPr>
-              <w:pStyle w:val="Compact"/>
-              <w:jc w:val="left"/>
-            </w:pPr>
-            <w:r>
-              <w:t xml:space="preserve">Kale</w:t>
-            </w:r>
-          </w:p>
-        </w:tc>
-      </w:tr>
-      <w:tr>
-        <w:tc>
-          <w:p>
-            <w:pPr>
-              <w:pStyle w:val="Compact"/>
-              <w:jc w:val="right"/>
-            </w:pPr>
-            <w:r>
-              <w:t xml:space="preserve">92</w:t>
-            </w:r>
-          </w:p>
-        </w:tc>
-        <w:tc>
-          <w:p>
-            <w:pPr>
-              <w:pStyle w:val="Compact"/>
-              <w:jc w:val="left"/>
-            </w:pPr>
-            <w:r>
-              <w:t xml:space="preserve">61.3%</w:t>
-            </w:r>
-          </w:p>
-        </w:tc>
-        <w:tc>
-          <w:p>
-            <w:pPr>
-              <w:pStyle w:val="Compact"/>
-              <w:jc w:val="left"/>
-            </w:pPr>
-            <w:r>
-              <w:t xml:space="preserve">Fancy cheese</w:t>
-            </w:r>
-          </w:p>
-        </w:tc>
-      </w:tr>
-    </w:tbl>
-    <w:p>
-      <w:pPr>
-        <w:pStyle w:val="BodyText"/>
-      </w:pPr>
       <w:r>
         <w:br/>
       </w:r>
@@ -4288,7 +3711,7 @@
               <w:jc w:val="left"/>
             </w:pPr>
             <w:r>
-              <w:t xml:space="preserve">Denominator Used: 150</w:t>
+              <w:t xml:space="preserve">The results table for Question Q16 could not be automatically processed.</w:t>
             </w:r>
           </w:p>
         </w:tc>
@@ -4314,347 +3737,6 @@
       <w:r>
         <w:t xml:space="preserve"> </w:t>
       </w:r>
-    </w:p>
-    <w:tbl>
-      <w:tblPr>
-        <w:tblStyle w:val="Table"/>
-        <w:tblW w:type="pct" w:w="0.0"/>
-        <w:tblLook w:firstRow="1"/>
-      </w:tblPr>
-      <w:tblGrid/>
-      <w:tr>
-        <w:trPr>
-          <w:cnfStyle w:firstRow="1"/>
-        </w:trPr>
-        <w:tc>
-          <w:tcPr>
-            <w:tcBorders>
-              <w:bottom w:val="single"/>
-            </w:tcBorders>
-            <w:vAlign w:val="bottom"/>
-          </w:tcPr>
-          <w:p>
-            <w:pPr>
-              <w:pStyle w:val="Compact"/>
-              <w:jc w:val="right"/>
-            </w:pPr>
-            <w:r>
-              <w:t xml:space="preserve">N</w:t>
-            </w:r>
-          </w:p>
-        </w:tc>
-        <w:tc>
-          <w:tcPr>
-            <w:tcBorders>
-              <w:bottom w:val="single"/>
-            </w:tcBorders>
-            <w:vAlign w:val="bottom"/>
-          </w:tcPr>
-          <w:p>
-            <w:pPr>
-              <w:pStyle w:val="Compact"/>
-              <w:jc w:val="left"/>
-            </w:pPr>
-            <w:r>
-              <w:t xml:space="preserve">Percent</w:t>
-            </w:r>
-          </w:p>
-        </w:tc>
-        <w:tc>
-          <w:tcPr>
-            <w:tcBorders>
-              <w:bottom w:val="single"/>
-            </w:tcBorders>
-            <w:vAlign w:val="bottom"/>
-          </w:tcPr>
-          <w:p/>
-        </w:tc>
-      </w:tr>
-      <w:tr>
-        <w:tc>
-          <w:p>
-            <w:pPr>
-              <w:pStyle w:val="Compact"/>
-              <w:jc w:val="right"/>
-            </w:pPr>
-            <w:r>
-              <w:t xml:space="preserve">105</w:t>
-            </w:r>
-          </w:p>
-        </w:tc>
-        <w:tc>
-          <w:p>
-            <w:pPr>
-              <w:pStyle w:val="Compact"/>
-              <w:jc w:val="left"/>
-            </w:pPr>
-            <w:r>
-              <w:t xml:space="preserve">70.0%</w:t>
-            </w:r>
-          </w:p>
-        </w:tc>
-        <w:tc>
-          <w:p>
-            <w:pPr>
-              <w:pStyle w:val="Compact"/>
-              <w:jc w:val="left"/>
-            </w:pPr>
-            <w:r>
-              <w:t xml:space="preserve">Chocolate with 80% cocoa</w:t>
-            </w:r>
-          </w:p>
-        </w:tc>
-      </w:tr>
-      <w:tr>
-        <w:tc>
-          <w:p>
-            <w:pPr>
-              <w:pStyle w:val="Compact"/>
-              <w:jc w:val="right"/>
-            </w:pPr>
-            <w:r>
-              <w:t xml:space="preserve">103</w:t>
-            </w:r>
-          </w:p>
-        </w:tc>
-        <w:tc>
-          <w:p>
-            <w:pPr>
-              <w:pStyle w:val="Compact"/>
-              <w:jc w:val="left"/>
-            </w:pPr>
-            <w:r>
-              <w:t xml:space="preserve">68.7%</w:t>
-            </w:r>
-          </w:p>
-        </w:tc>
-        <w:tc>
-          <w:p>
-            <w:pPr>
-              <w:pStyle w:val="Compact"/>
-              <w:jc w:val="left"/>
-            </w:pPr>
-            <w:r>
-              <w:t xml:space="preserve">Fancy cheese</w:t>
-            </w:r>
-          </w:p>
-        </w:tc>
-      </w:tr>
-      <w:tr>
-        <w:tc>
-          <w:p>
-            <w:pPr>
-              <w:pStyle w:val="Compact"/>
-              <w:jc w:val="right"/>
-            </w:pPr>
-            <w:r>
-              <w:t xml:space="preserve">102</w:t>
-            </w:r>
-          </w:p>
-        </w:tc>
-        <w:tc>
-          <w:p>
-            <w:pPr>
-              <w:pStyle w:val="Compact"/>
-              <w:jc w:val="left"/>
-            </w:pPr>
-            <w:r>
-              <w:t xml:space="preserve">68.0%</w:t>
-            </w:r>
-          </w:p>
-        </w:tc>
-        <w:tc>
-          <w:p>
-            <w:pPr>
-              <w:pStyle w:val="Compact"/>
-              <w:jc w:val="left"/>
-            </w:pPr>
-            <w:r>
-              <w:t xml:space="preserve">Kale</w:t>
-            </w:r>
-          </w:p>
-        </w:tc>
-      </w:tr>
-      <w:tr>
-        <w:tc>
-          <w:p>
-            <w:pPr>
-              <w:pStyle w:val="Compact"/>
-              <w:jc w:val="right"/>
-            </w:pPr>
-            <w:r>
-              <w:t xml:space="preserve">99</w:t>
-            </w:r>
-          </w:p>
-        </w:tc>
-        <w:tc>
-          <w:p>
-            <w:pPr>
-              <w:pStyle w:val="Compact"/>
-              <w:jc w:val="left"/>
-            </w:pPr>
-            <w:r>
-              <w:t xml:space="preserve">66.0%</w:t>
-            </w:r>
-          </w:p>
-        </w:tc>
-        <w:tc>
-          <w:p>
-            <w:pPr>
-              <w:pStyle w:val="Compact"/>
-              <w:jc w:val="left"/>
-            </w:pPr>
-            <w:r>
-              <w:t xml:space="preserve">Kale chips</w:t>
-            </w:r>
-          </w:p>
-        </w:tc>
-      </w:tr>
-      <w:tr>
-        <w:tc>
-          <w:p>
-            <w:pPr>
-              <w:pStyle w:val="Compact"/>
-              <w:jc w:val="right"/>
-            </w:pPr>
-            <w:r>
-              <w:t xml:space="preserve">97</w:t>
-            </w:r>
-          </w:p>
-        </w:tc>
-        <w:tc>
-          <w:p>
-            <w:pPr>
-              <w:pStyle w:val="Compact"/>
-              <w:jc w:val="left"/>
-            </w:pPr>
-            <w:r>
-              <w:t xml:space="preserve">64.7%</w:t>
-            </w:r>
-          </w:p>
-        </w:tc>
-        <w:tc>
-          <w:p>
-            <w:pPr>
-              <w:pStyle w:val="Compact"/>
-              <w:jc w:val="left"/>
-            </w:pPr>
-            <w:r>
-              <w:t xml:space="preserve">NA - My family is full of fruitarians (Really though, the fruitarians should be eating the tomato paste.)</w:t>
-            </w:r>
-          </w:p>
-        </w:tc>
-      </w:tr>
-      <w:tr>
-        <w:tc>
-          <w:p>
-            <w:pPr>
-              <w:pStyle w:val="Compact"/>
-              <w:jc w:val="right"/>
-            </w:pPr>
-            <w:r>
-              <w:t xml:space="preserve">96</w:t>
-            </w:r>
-          </w:p>
-        </w:tc>
-        <w:tc>
-          <w:p>
-            <w:pPr>
-              <w:pStyle w:val="Compact"/>
-              <w:jc w:val="left"/>
-            </w:pPr>
-            <w:r>
-              <w:t xml:space="preserve">64.0%</w:t>
-            </w:r>
-          </w:p>
-        </w:tc>
-        <w:tc>
-          <w:p>
-            <w:pPr>
-              <w:pStyle w:val="Compact"/>
-              <w:jc w:val="left"/>
-            </w:pPr>
-            <w:r>
-              <w:t xml:space="preserve">NA - I want to tell you about the specific ways in which my family is so incredibly uncool. See Appendix Q16_-2_TEXT</w:t>
-            </w:r>
-          </w:p>
-        </w:tc>
-      </w:tr>
-      <w:tr>
-        <w:tc>
-          <w:p>
-            <w:pPr>
-              <w:pStyle w:val="Compact"/>
-              <w:jc w:val="right"/>
-            </w:pPr>
-            <w:r>
-              <w:t xml:space="preserve">93</w:t>
-            </w:r>
-          </w:p>
-        </w:tc>
-        <w:tc>
-          <w:p>
-            <w:pPr>
-              <w:pStyle w:val="Compact"/>
-              <w:jc w:val="left"/>
-            </w:pPr>
-            <w:r>
-              <w:t xml:space="preserve">62.0%</w:t>
-            </w:r>
-          </w:p>
-        </w:tc>
-        <w:tc>
-          <w:p>
-            <w:pPr>
-              <w:pStyle w:val="Compact"/>
-              <w:jc w:val="left"/>
-            </w:pPr>
-            <w:r>
-              <w:t xml:space="preserve">Straight tomato paste</w:t>
-            </w:r>
-          </w:p>
-        </w:tc>
-      </w:tr>
-      <w:tr>
-        <w:tc>
-          <w:p>
-            <w:pPr>
-              <w:pStyle w:val="Compact"/>
-              <w:jc w:val="right"/>
-            </w:pPr>
-            <w:r>
-              <w:t xml:space="preserve">90</w:t>
-            </w:r>
-          </w:p>
-        </w:tc>
-        <w:tc>
-          <w:p>
-            <w:pPr>
-              <w:pStyle w:val="Compact"/>
-              <w:jc w:val="left"/>
-            </w:pPr>
-            <w:r>
-              <w:t xml:space="preserve">60.0%</w:t>
-            </w:r>
-          </w:p>
-        </w:tc>
-        <w:tc>
-          <w:p>
-            <w:pPr>
-              <w:pStyle w:val="Compact"/>
-              <w:jc w:val="left"/>
-            </w:pPr>
-            <w:r>
-              <w:t xml:space="preserve">Swiss Chard</w:t>
-            </w:r>
-          </w:p>
-        </w:tc>
-      </w:tr>
-    </w:tbl>
-    <w:p>
-      <w:pPr>
-        <w:pStyle w:val="BodyText"/>
-      </w:pPr>
       <w:r>
         <w:br/>
       </w:r>
@@ -6172,29 +5254,29 @@
               <w:jc w:val="left"/>
             </w:pPr>
             <w:r>
-              <w:t xml:space="preserve">24.7%</w:t>
-            </w:r>
-          </w:p>
-        </w:tc>
-        <w:tc>
-          <w:p>
-            <w:pPr>
-              <w:pStyle w:val="Compact"/>
-              <w:jc w:val="left"/>
-            </w:pPr>
-            <w:r>
-              <w:t xml:space="preserve">0.0%</w:t>
-            </w:r>
-          </w:p>
-        </w:tc>
-        <w:tc>
-          <w:p>
-            <w:pPr>
-              <w:pStyle w:val="Compact"/>
-              <w:jc w:val="left"/>
-            </w:pPr>
-            <w:r>
-              <w:t xml:space="preserve">0.0%</w:t>
+              <w:t xml:space="preserve">31.3%</w:t>
+            </w:r>
+          </w:p>
+        </w:tc>
+        <w:tc>
+          <w:p>
+            <w:pPr>
+              <w:pStyle w:val="Compact"/>
+              <w:jc w:val="left"/>
+            </w:pPr>
+            <w:r>
+              <w:t xml:space="preserve">34.0%</w:t>
+            </w:r>
+          </w:p>
+        </w:tc>
+        <w:tc>
+          <w:p>
+            <w:pPr>
+              <w:pStyle w:val="Compact"/>
+              <w:jc w:val="left"/>
+            </w:pPr>
+            <w:r>
+              <w:t xml:space="preserve">34.7%</w:t>
             </w:r>
           </w:p>
         </w:tc>
@@ -6229,29 +5311,29 @@
               <w:jc w:val="left"/>
             </w:pPr>
             <w:r>
-              <w:t xml:space="preserve">28.7%</w:t>
-            </w:r>
-          </w:p>
-        </w:tc>
-        <w:tc>
-          <w:p>
-            <w:pPr>
-              <w:pStyle w:val="Compact"/>
-              <w:jc w:val="left"/>
-            </w:pPr>
-            <w:r>
-              <w:t xml:space="preserve">0.0%</w:t>
-            </w:r>
-          </w:p>
-        </w:tc>
-        <w:tc>
-          <w:p>
-            <w:pPr>
-              <w:pStyle w:val="Compact"/>
-              <w:jc w:val="left"/>
-            </w:pPr>
-            <w:r>
-              <w:t xml:space="preserve">0.0%</w:t>
+              <w:t xml:space="preserve">36.0%</w:t>
+            </w:r>
+          </w:p>
+        </w:tc>
+        <w:tc>
+          <w:p>
+            <w:pPr>
+              <w:pStyle w:val="Compact"/>
+              <w:jc w:val="left"/>
+            </w:pPr>
+            <w:r>
+              <w:t xml:space="preserve">29.3%</w:t>
+            </w:r>
+          </w:p>
+        </w:tc>
+        <w:tc>
+          <w:p>
+            <w:pPr>
+              <w:pStyle w:val="Compact"/>
+              <w:jc w:val="left"/>
+            </w:pPr>
+            <w:r>
+              <w:t xml:space="preserve">34.7%</w:t>
             </w:r>
           </w:p>
         </w:tc>
@@ -6286,29 +5368,29 @@
               <w:jc w:val="left"/>
             </w:pPr>
             <w:r>
-              <w:t xml:space="preserve">35.3%</w:t>
-            </w:r>
-          </w:p>
-        </w:tc>
-        <w:tc>
-          <w:p>
-            <w:pPr>
-              <w:pStyle w:val="Compact"/>
-              <w:jc w:val="left"/>
-            </w:pPr>
-            <w:r>
-              <w:t xml:space="preserve">0.0%</w:t>
-            </w:r>
-          </w:p>
-        </w:tc>
-        <w:tc>
-          <w:p>
-            <w:pPr>
-              <w:pStyle w:val="Compact"/>
-              <w:jc w:val="left"/>
-            </w:pPr>
-            <w:r>
-              <w:t xml:space="preserve">0.0%</w:t>
+              <w:t xml:space="preserve">27.3%</w:t>
+            </w:r>
+          </w:p>
+        </w:tc>
+        <w:tc>
+          <w:p>
+            <w:pPr>
+              <w:pStyle w:val="Compact"/>
+              <w:jc w:val="left"/>
+            </w:pPr>
+            <w:r>
+              <w:t xml:space="preserve">38.0%</w:t>
+            </w:r>
+          </w:p>
+        </w:tc>
+        <w:tc>
+          <w:p>
+            <w:pPr>
+              <w:pStyle w:val="Compact"/>
+              <w:jc w:val="left"/>
+            </w:pPr>
+            <w:r>
+              <w:t xml:space="preserve">34.7%</w:t>
             </w:r>
           </w:p>
         </w:tc>
@@ -6343,29 +5425,29 @@
               <w:jc w:val="left"/>
             </w:pPr>
             <w:r>
-              <w:t xml:space="preserve">32.7%</w:t>
-            </w:r>
-          </w:p>
-        </w:tc>
-        <w:tc>
-          <w:p>
-            <w:pPr>
-              <w:pStyle w:val="Compact"/>
-              <w:jc w:val="left"/>
-            </w:pPr>
-            <w:r>
-              <w:t xml:space="preserve">0.0%</w:t>
-            </w:r>
-          </w:p>
-        </w:tc>
-        <w:tc>
-          <w:p>
-            <w:pPr>
-              <w:pStyle w:val="Compact"/>
-              <w:jc w:val="left"/>
-            </w:pPr>
-            <w:r>
-              <w:t xml:space="preserve">0.0%</w:t>
+              <w:t xml:space="preserve">34.0%</w:t>
+            </w:r>
+          </w:p>
+        </w:tc>
+        <w:tc>
+          <w:p>
+            <w:pPr>
+              <w:pStyle w:val="Compact"/>
+              <w:jc w:val="left"/>
+            </w:pPr>
+            <w:r>
+              <w:t xml:space="preserve">27.3%</w:t>
+            </w:r>
+          </w:p>
+        </w:tc>
+        <w:tc>
+          <w:p>
+            <w:pPr>
+              <w:pStyle w:val="Compact"/>
+              <w:jc w:val="left"/>
+            </w:pPr>
+            <w:r>
+              <w:t xml:space="preserve">38.7%</w:t>
             </w:r>
           </w:p>
         </w:tc>
@@ -6583,6 +5665,50 @@
               <w:jc w:val="right"/>
             </w:pPr>
             <w:r>
+              <w:t xml:space="preserve">96</w:t>
+            </w:r>
+          </w:p>
+        </w:tc>
+        <w:tc>
+          <w:p>
+            <w:pPr>
+              <w:pStyle w:val="Compact"/>
+              <w:jc w:val="left"/>
+            </w:pPr>
+            <w:r>
+              <w:t xml:space="preserve">28.1%</w:t>
+            </w:r>
+          </w:p>
+        </w:tc>
+        <w:tc>
+          <w:p>
+            <w:pPr>
+              <w:pStyle w:val="Compact"/>
+              <w:jc w:val="left"/>
+            </w:pPr>
+            <w:r>
+              <w:t xml:space="preserve">32.3%</w:t>
+            </w:r>
+          </w:p>
+        </w:tc>
+        <w:tc>
+          <w:p>
+            <w:pPr>
+              <w:pStyle w:val="Compact"/>
+              <w:jc w:val="left"/>
+            </w:pPr>
+            <w:r>
+              <w:t xml:space="preserve">39.6%</w:t>
+            </w:r>
+          </w:p>
+        </w:tc>
+        <w:tc>
+          <w:p>
+            <w:pPr>
+              <w:pStyle w:val="Compact"/>
+              <w:jc w:val="right"/>
+            </w:pPr>
+            <w:r>
               <w:t xml:space="preserve">150</w:t>
             </w:r>
           </w:p>
@@ -6594,29 +5720,31 @@
               <w:jc w:val="left"/>
             </w:pPr>
             <w:r>
-              <w:t xml:space="preserve">24.7%</w:t>
-            </w:r>
-          </w:p>
-        </w:tc>
-        <w:tc>
-          <w:p>
-            <w:pPr>
-              <w:pStyle w:val="Compact"/>
-              <w:jc w:val="left"/>
-            </w:pPr>
-            <w:r>
-              <w:t xml:space="preserve">0.0%</w:t>
-            </w:r>
-          </w:p>
-        </w:tc>
-        <w:tc>
-          <w:p>
-            <w:pPr>
-              <w:pStyle w:val="Compact"/>
-              <w:jc w:val="left"/>
-            </w:pPr>
-            <w:r>
-              <w:t xml:space="preserve">0.0%</w:t>
+              <w:t xml:space="preserve">16.0%</w:t>
+            </w:r>
+          </w:p>
+        </w:tc>
+        <w:tc>
+          <w:p>
+            <w:pPr>
+              <w:pStyle w:val="Compact"/>
+              <w:jc w:val="left"/>
+            </w:pPr>
+            <w:r>
+              <w:t xml:space="preserve">20.0%</w:t>
+            </w:r>
+          </w:p>
+        </w:tc>
+      </w:tr>
+      <w:tr>
+        <w:tc>
+          <w:p>
+            <w:pPr>
+              <w:pStyle w:val="Compact"/>
+              <w:jc w:val="left"/>
+            </w:pPr>
+            <w:r>
+              <w:t xml:space="preserve">Pomegranates</w:t>
             </w:r>
           </w:p>
         </w:tc>
@@ -6627,6 +5755,50 @@
               <w:jc w:val="right"/>
             </w:pPr>
             <w:r>
+              <w:t xml:space="preserve">80</w:t>
+            </w:r>
+          </w:p>
+        </w:tc>
+        <w:tc>
+          <w:p>
+            <w:pPr>
+              <w:pStyle w:val="Compact"/>
+              <w:jc w:val="left"/>
+            </w:pPr>
+            <w:r>
+              <w:t xml:space="preserve">40.0%</w:t>
+            </w:r>
+          </w:p>
+        </w:tc>
+        <w:tc>
+          <w:p>
+            <w:pPr>
+              <w:pStyle w:val="Compact"/>
+              <w:jc w:val="left"/>
+            </w:pPr>
+            <w:r>
+              <w:t xml:space="preserve">28.7%</w:t>
+            </w:r>
+          </w:p>
+        </w:tc>
+        <w:tc>
+          <w:p>
+            <w:pPr>
+              <w:pStyle w:val="Compact"/>
+              <w:jc w:val="left"/>
+            </w:pPr>
+            <w:r>
+              <w:t xml:space="preserve">31.3%</w:t>
+            </w:r>
+          </w:p>
+        </w:tc>
+        <w:tc>
+          <w:p>
+            <w:pPr>
+              <w:pStyle w:val="Compact"/>
+              <w:jc w:val="right"/>
+            </w:pPr>
+            <w:r>
               <w:t xml:space="preserve">150</w:t>
             </w:r>
           </w:p>
@@ -6638,31 +5810,31 @@
               <w:jc w:val="left"/>
             </w:pPr>
             <w:r>
-              <w:t xml:space="preserve">0.0%</w:t>
-            </w:r>
-          </w:p>
-        </w:tc>
-        <w:tc>
-          <w:p>
-            <w:pPr>
-              <w:pStyle w:val="Compact"/>
-              <w:jc w:val="left"/>
-            </w:pPr>
-            <w:r>
-              <w:t xml:space="preserve">0.0%</w:t>
-            </w:r>
-          </w:p>
-        </w:tc>
-      </w:tr>
-      <w:tr>
-        <w:tc>
-          <w:p>
-            <w:pPr>
-              <w:pStyle w:val="Compact"/>
-              <w:jc w:val="left"/>
-            </w:pPr>
-            <w:r>
-              <w:t xml:space="preserve">Pomegranates</w:t>
+              <w:t xml:space="preserve">20.0%</w:t>
+            </w:r>
+          </w:p>
+        </w:tc>
+        <w:tc>
+          <w:p>
+            <w:pPr>
+              <w:pStyle w:val="Compact"/>
+              <w:jc w:val="left"/>
+            </w:pPr>
+            <w:r>
+              <w:t xml:space="preserve">26.7%</w:t>
+            </w:r>
+          </w:p>
+        </w:tc>
+      </w:tr>
+      <w:tr>
+        <w:tc>
+          <w:p>
+            <w:pPr>
+              <w:pStyle w:val="Compact"/>
+              <w:jc w:val="left"/>
+            </w:pPr>
+            <w:r>
+              <w:t xml:space="preserve">Mango</w:t>
             </w:r>
           </w:p>
         </w:tc>
@@ -6673,6 +5845,50 @@
               <w:jc w:val="right"/>
             </w:pPr>
             <w:r>
+              <w:t xml:space="preserve">98</w:t>
+            </w:r>
+          </w:p>
+        </w:tc>
+        <w:tc>
+          <w:p>
+            <w:pPr>
+              <w:pStyle w:val="Compact"/>
+              <w:jc w:val="left"/>
+            </w:pPr>
+            <w:r>
+              <w:t xml:space="preserve">33.7%</w:t>
+            </w:r>
+          </w:p>
+        </w:tc>
+        <w:tc>
+          <w:p>
+            <w:pPr>
+              <w:pStyle w:val="Compact"/>
+              <w:jc w:val="left"/>
+            </w:pPr>
+            <w:r>
+              <w:t xml:space="preserve">31.6%</w:t>
+            </w:r>
+          </w:p>
+        </w:tc>
+        <w:tc>
+          <w:p>
+            <w:pPr>
+              <w:pStyle w:val="Compact"/>
+              <w:jc w:val="left"/>
+            </w:pPr>
+            <w:r>
+              <w:t xml:space="preserve">34.7%</w:t>
+            </w:r>
+          </w:p>
+        </w:tc>
+        <w:tc>
+          <w:p>
+            <w:pPr>
+              <w:pStyle w:val="Compact"/>
+              <w:jc w:val="right"/>
+            </w:pPr>
+            <w:r>
               <w:t xml:space="preserve">150</w:t>
             </w:r>
           </w:p>
@@ -6684,29 +5900,31 @@
               <w:jc w:val="left"/>
             </w:pPr>
             <w:r>
-              <w:t xml:space="preserve">28.7%</w:t>
-            </w:r>
-          </w:p>
-        </w:tc>
-        <w:tc>
-          <w:p>
-            <w:pPr>
-              <w:pStyle w:val="Compact"/>
-              <w:jc w:val="left"/>
-            </w:pPr>
-            <w:r>
-              <w:t xml:space="preserve">0.0%</w:t>
-            </w:r>
-          </w:p>
-        </w:tc>
-        <w:tc>
-          <w:p>
-            <w:pPr>
-              <w:pStyle w:val="Compact"/>
-              <w:jc w:val="left"/>
-            </w:pPr>
-            <w:r>
-              <w:t xml:space="preserve">0.0%</w:t>
+              <w:t xml:space="preserve">18.0%</w:t>
+            </w:r>
+          </w:p>
+        </w:tc>
+        <w:tc>
+          <w:p>
+            <w:pPr>
+              <w:pStyle w:val="Compact"/>
+              <w:jc w:val="left"/>
+            </w:pPr>
+            <w:r>
+              <w:t xml:space="preserve">16.7%</w:t>
+            </w:r>
+          </w:p>
+        </w:tc>
+      </w:tr>
+      <w:tr>
+        <w:tc>
+          <w:p>
+            <w:pPr>
+              <w:pStyle w:val="Compact"/>
+              <w:jc w:val="left"/>
+            </w:pPr>
+            <w:r>
+              <w:t xml:space="preserve">Snozzberries</w:t>
             </w:r>
           </w:p>
         </w:tc>
@@ -6717,6 +5935,50 @@
               <w:jc w:val="right"/>
             </w:pPr>
             <w:r>
+              <w:t xml:space="preserve">98</w:t>
+            </w:r>
+          </w:p>
+        </w:tc>
+        <w:tc>
+          <w:p>
+            <w:pPr>
+              <w:pStyle w:val="Compact"/>
+              <w:jc w:val="left"/>
+            </w:pPr>
+            <w:r>
+              <w:t xml:space="preserve">31.6%</w:t>
+            </w:r>
+          </w:p>
+        </w:tc>
+        <w:tc>
+          <w:p>
+            <w:pPr>
+              <w:pStyle w:val="Compact"/>
+              <w:jc w:val="left"/>
+            </w:pPr>
+            <w:r>
+              <w:t xml:space="preserve">32.7%</w:t>
+            </w:r>
+          </w:p>
+        </w:tc>
+        <w:tc>
+          <w:p>
+            <w:pPr>
+              <w:pStyle w:val="Compact"/>
+              <w:jc w:val="left"/>
+            </w:pPr>
+            <w:r>
+              <w:t xml:space="preserve">35.7%</w:t>
+            </w:r>
+          </w:p>
+        </w:tc>
+        <w:tc>
+          <w:p>
+            <w:pPr>
+              <w:pStyle w:val="Compact"/>
+              <w:jc w:val="right"/>
+            </w:pPr>
+            <w:r>
               <w:t xml:space="preserve">150</w:t>
             </w:r>
           </w:p>
@@ -6728,198 +5990,18 @@
               <w:jc w:val="left"/>
             </w:pPr>
             <w:r>
-              <w:t xml:space="preserve">0.0%</w:t>
-            </w:r>
-          </w:p>
-        </w:tc>
-        <w:tc>
-          <w:p>
-            <w:pPr>
-              <w:pStyle w:val="Compact"/>
-              <w:jc w:val="left"/>
-            </w:pPr>
-            <w:r>
-              <w:t xml:space="preserve">0.0%</w:t>
-            </w:r>
-          </w:p>
-        </w:tc>
-      </w:tr>
-      <w:tr>
-        <w:tc>
-          <w:p>
-            <w:pPr>
-              <w:pStyle w:val="Compact"/>
-              <w:jc w:val="left"/>
-            </w:pPr>
-            <w:r>
-              <w:t xml:space="preserve">Mango</w:t>
-            </w:r>
-          </w:p>
-        </w:tc>
-        <w:tc>
-          <w:p>
-            <w:pPr>
-              <w:pStyle w:val="Compact"/>
-              <w:jc w:val="right"/>
-            </w:pPr>
-            <w:r>
-              <w:t xml:space="preserve">150</w:t>
-            </w:r>
-          </w:p>
-        </w:tc>
-        <w:tc>
-          <w:p>
-            <w:pPr>
-              <w:pStyle w:val="Compact"/>
-              <w:jc w:val="left"/>
-            </w:pPr>
-            <w:r>
-              <w:t xml:space="preserve">35.3%</w:t>
-            </w:r>
-          </w:p>
-        </w:tc>
-        <w:tc>
-          <w:p>
-            <w:pPr>
-              <w:pStyle w:val="Compact"/>
-              <w:jc w:val="left"/>
-            </w:pPr>
-            <w:r>
-              <w:t xml:space="preserve">0.0%</w:t>
-            </w:r>
-          </w:p>
-        </w:tc>
-        <w:tc>
-          <w:p>
-            <w:pPr>
-              <w:pStyle w:val="Compact"/>
-              <w:jc w:val="left"/>
-            </w:pPr>
-            <w:r>
-              <w:t xml:space="preserve">0.0%</w:t>
-            </w:r>
-          </w:p>
-        </w:tc>
-        <w:tc>
-          <w:p>
-            <w:pPr>
-              <w:pStyle w:val="Compact"/>
-              <w:jc w:val="right"/>
-            </w:pPr>
-            <w:r>
-              <w:t xml:space="preserve">150</w:t>
-            </w:r>
-          </w:p>
-        </w:tc>
-        <w:tc>
-          <w:p>
-            <w:pPr>
-              <w:pStyle w:val="Compact"/>
-              <w:jc w:val="left"/>
-            </w:pPr>
-            <w:r>
-              <w:t xml:space="preserve">0.0%</w:t>
-            </w:r>
-          </w:p>
-        </w:tc>
-        <w:tc>
-          <w:p>
-            <w:pPr>
-              <w:pStyle w:val="Compact"/>
-              <w:jc w:val="left"/>
-            </w:pPr>
-            <w:r>
-              <w:t xml:space="preserve">0.0%</w:t>
-            </w:r>
-          </w:p>
-        </w:tc>
-      </w:tr>
-      <w:tr>
-        <w:tc>
-          <w:p>
-            <w:pPr>
-              <w:pStyle w:val="Compact"/>
-              <w:jc w:val="left"/>
-            </w:pPr>
-            <w:r>
-              <w:t xml:space="preserve">Snozzberries</w:t>
-            </w:r>
-          </w:p>
-        </w:tc>
-        <w:tc>
-          <w:p>
-            <w:pPr>
-              <w:pStyle w:val="Compact"/>
-              <w:jc w:val="right"/>
-            </w:pPr>
-            <w:r>
-              <w:t xml:space="preserve">150</w:t>
-            </w:r>
-          </w:p>
-        </w:tc>
-        <w:tc>
-          <w:p>
-            <w:pPr>
-              <w:pStyle w:val="Compact"/>
-              <w:jc w:val="left"/>
-            </w:pPr>
-            <w:r>
-              <w:t xml:space="preserve">32.7%</w:t>
-            </w:r>
-          </w:p>
-        </w:tc>
-        <w:tc>
-          <w:p>
-            <w:pPr>
-              <w:pStyle w:val="Compact"/>
-              <w:jc w:val="left"/>
-            </w:pPr>
-            <w:r>
-              <w:t xml:space="preserve">0.0%</w:t>
-            </w:r>
-          </w:p>
-        </w:tc>
-        <w:tc>
-          <w:p>
-            <w:pPr>
-              <w:pStyle w:val="Compact"/>
-              <w:jc w:val="left"/>
-            </w:pPr>
-            <w:r>
-              <w:t xml:space="preserve">0.0%</w:t>
-            </w:r>
-          </w:p>
-        </w:tc>
-        <w:tc>
-          <w:p>
-            <w:pPr>
-              <w:pStyle w:val="Compact"/>
-              <w:jc w:val="right"/>
-            </w:pPr>
-            <w:r>
-              <w:t xml:space="preserve">150</w:t>
-            </w:r>
-          </w:p>
-        </w:tc>
-        <w:tc>
-          <w:p>
-            <w:pPr>
-              <w:pStyle w:val="Compact"/>
-              <w:jc w:val="left"/>
-            </w:pPr>
-            <w:r>
-              <w:t xml:space="preserve">0.0%</w:t>
-            </w:r>
-          </w:p>
-        </w:tc>
-        <w:tc>
-          <w:p>
-            <w:pPr>
-              <w:pStyle w:val="Compact"/>
-              <w:jc w:val="left"/>
-            </w:pPr>
-            <w:r>
-              <w:t xml:space="preserve">0.0%</w:t>
+              <w:t xml:space="preserve">18.7%</w:t>
+            </w:r>
+          </w:p>
+        </w:tc>
+        <w:tc>
+          <w:p>
+            <w:pPr>
+              <w:pStyle w:val="Compact"/>
+              <w:jc w:val="left"/>
+            </w:pPr>
+            <w:r>
+              <w:t xml:space="preserve">16.0%</w:t>
             </w:r>
           </w:p>
         </w:tc>
@@ -7150,6 +6232,50 @@
               <w:jc w:val="right"/>
             </w:pPr>
             <w:r>
+              <w:t xml:space="preserve">86</w:t>
+            </w:r>
+          </w:p>
+        </w:tc>
+        <w:tc>
+          <w:p>
+            <w:pPr>
+              <w:pStyle w:val="Compact"/>
+              <w:jc w:val="left"/>
+            </w:pPr>
+            <w:r>
+              <w:t xml:space="preserve">30.2%</w:t>
+            </w:r>
+          </w:p>
+        </w:tc>
+        <w:tc>
+          <w:p>
+            <w:pPr>
+              <w:pStyle w:val="Compact"/>
+              <w:jc w:val="left"/>
+            </w:pPr>
+            <w:r>
+              <w:t xml:space="preserve">36.0%</w:t>
+            </w:r>
+          </w:p>
+        </w:tc>
+        <w:tc>
+          <w:p>
+            <w:pPr>
+              <w:pStyle w:val="Compact"/>
+              <w:jc w:val="left"/>
+            </w:pPr>
+            <w:r>
+              <w:t xml:space="preserve">33.7%</w:t>
+            </w:r>
+          </w:p>
+        </w:tc>
+        <w:tc>
+          <w:p>
+            <w:pPr>
+              <w:pStyle w:val="Compact"/>
+              <w:jc w:val="right"/>
+            </w:pPr>
+            <w:r>
               <w:t xml:space="preserve">150</w:t>
             </w:r>
           </w:p>
@@ -7161,29 +6287,121 @@
               <w:jc w:val="left"/>
             </w:pPr>
             <w:r>
+              <w:t xml:space="preserve">19.3%</w:t>
+            </w:r>
+          </w:p>
+        </w:tc>
+        <w:tc>
+          <w:p>
+            <w:pPr>
+              <w:pStyle w:val="Compact"/>
+              <w:jc w:val="left"/>
+            </w:pPr>
+            <w:r>
+              <w:t xml:space="preserve">23.3%</w:t>
+            </w:r>
+          </w:p>
+        </w:tc>
+      </w:tr>
+      <w:tr>
+        <w:tc>
+          <w:p>
+            <w:pPr>
+              <w:pStyle w:val="Compact"/>
+              <w:jc w:val="left"/>
+            </w:pPr>
+            <w:r>
+              <w:t xml:space="preserve">Pomegranates</w:t>
+            </w:r>
+          </w:p>
+        </w:tc>
+        <w:tc>
+          <w:p>
+            <w:pPr>
+              <w:pStyle w:val="Compact"/>
+              <w:jc w:val="right"/>
+            </w:pPr>
+            <w:r>
+              <w:t xml:space="preserve">85</w:t>
+            </w:r>
+          </w:p>
+        </w:tc>
+        <w:tc>
+          <w:p>
+            <w:pPr>
+              <w:pStyle w:val="Compact"/>
+              <w:jc w:val="left"/>
+            </w:pPr>
+            <w:r>
+              <w:t xml:space="preserve">35.3%</w:t>
+            </w:r>
+          </w:p>
+        </w:tc>
+        <w:tc>
+          <w:p>
+            <w:pPr>
+              <w:pStyle w:val="Compact"/>
+              <w:jc w:val="left"/>
+            </w:pPr>
+            <w:r>
+              <w:t xml:space="preserve">35.3%</w:t>
+            </w:r>
+          </w:p>
+        </w:tc>
+        <w:tc>
+          <w:p>
+            <w:pPr>
+              <w:pStyle w:val="Compact"/>
+              <w:jc w:val="left"/>
+            </w:pPr>
+            <w:r>
+              <w:t xml:space="preserve">29.4%</w:t>
+            </w:r>
+          </w:p>
+        </w:tc>
+        <w:tc>
+          <w:p>
+            <w:pPr>
+              <w:pStyle w:val="Compact"/>
+              <w:jc w:val="right"/>
+            </w:pPr>
+            <w:r>
+              <w:t xml:space="preserve">150</w:t>
+            </w:r>
+          </w:p>
+        </w:tc>
+        <w:tc>
+          <w:p>
+            <w:pPr>
+              <w:pStyle w:val="Compact"/>
+              <w:jc w:val="left"/>
+            </w:pPr>
+            <w:r>
+              <w:t xml:space="preserve">18.7%</w:t>
+            </w:r>
+          </w:p>
+        </w:tc>
+        <w:tc>
+          <w:p>
+            <w:pPr>
+              <w:pStyle w:val="Compact"/>
+              <w:jc w:val="left"/>
+            </w:pPr>
+            <w:r>
               <w:t xml:space="preserve">24.7%</w:t>
             </w:r>
           </w:p>
         </w:tc>
-        <w:tc>
-          <w:p>
-            <w:pPr>
-              <w:pStyle w:val="Compact"/>
-              <w:jc w:val="left"/>
-            </w:pPr>
-            <w:r>
-              <w:t xml:space="preserve">0.0%</w:t>
-            </w:r>
-          </w:p>
-        </w:tc>
-        <w:tc>
-          <w:p>
-            <w:pPr>
-              <w:pStyle w:val="Compact"/>
-              <w:jc w:val="left"/>
-            </w:pPr>
-            <w:r>
-              <w:t xml:space="preserve">0.0%</w:t>
+      </w:tr>
+      <w:tr>
+        <w:tc>
+          <w:p>
+            <w:pPr>
+              <w:pStyle w:val="Compact"/>
+              <w:jc w:val="left"/>
+            </w:pPr>
+            <w:r>
+              <w:t xml:space="preserve">Mango</w:t>
             </w:r>
           </w:p>
         </w:tc>
@@ -7194,6 +6412,50 @@
               <w:jc w:val="right"/>
             </w:pPr>
             <w:r>
+              <w:t xml:space="preserve">93</w:t>
+            </w:r>
+          </w:p>
+        </w:tc>
+        <w:tc>
+          <w:p>
+            <w:pPr>
+              <w:pStyle w:val="Compact"/>
+              <w:jc w:val="left"/>
+            </w:pPr>
+            <w:r>
+              <w:t xml:space="preserve">38.7%</w:t>
+            </w:r>
+          </w:p>
+        </w:tc>
+        <w:tc>
+          <w:p>
+            <w:pPr>
+              <w:pStyle w:val="Compact"/>
+              <w:jc w:val="left"/>
+            </w:pPr>
+            <w:r>
+              <w:t xml:space="preserve">41.9%</w:t>
+            </w:r>
+          </w:p>
+        </w:tc>
+        <w:tc>
+          <w:p>
+            <w:pPr>
+              <w:pStyle w:val="Compact"/>
+              <w:jc w:val="left"/>
+            </w:pPr>
+            <w:r>
+              <w:t xml:space="preserve">19.4%</w:t>
+            </w:r>
+          </w:p>
+        </w:tc>
+        <w:tc>
+          <w:p>
+            <w:pPr>
+              <w:pStyle w:val="Compact"/>
+              <w:jc w:val="right"/>
+            </w:pPr>
+            <w:r>
               <w:t xml:space="preserve">150</w:t>
             </w:r>
           </w:p>
@@ -7205,31 +6467,31 @@
               <w:jc w:val="left"/>
             </w:pPr>
             <w:r>
-              <w:t xml:space="preserve">0.0%</w:t>
-            </w:r>
-          </w:p>
-        </w:tc>
-        <w:tc>
-          <w:p>
-            <w:pPr>
-              <w:pStyle w:val="Compact"/>
-              <w:jc w:val="left"/>
-            </w:pPr>
-            <w:r>
-              <w:t xml:space="preserve">0.0%</w:t>
-            </w:r>
-          </w:p>
-        </w:tc>
-      </w:tr>
-      <w:tr>
-        <w:tc>
-          <w:p>
-            <w:pPr>
-              <w:pStyle w:val="Compact"/>
-              <w:jc w:val="left"/>
-            </w:pPr>
-            <w:r>
-              <w:t xml:space="preserve">Pomegranates</w:t>
+              <w:t xml:space="preserve">16.0%</w:t>
+            </w:r>
+          </w:p>
+        </w:tc>
+        <w:tc>
+          <w:p>
+            <w:pPr>
+              <w:pStyle w:val="Compact"/>
+              <w:jc w:val="left"/>
+            </w:pPr>
+            <w:r>
+              <w:t xml:space="preserve">22.0%</w:t>
+            </w:r>
+          </w:p>
+        </w:tc>
+      </w:tr>
+      <w:tr>
+        <w:tc>
+          <w:p>
+            <w:pPr>
+              <w:pStyle w:val="Compact"/>
+              <w:jc w:val="left"/>
+            </w:pPr>
+            <w:r>
+              <w:t xml:space="preserve">Snozzberries</w:t>
             </w:r>
           </w:p>
         </w:tc>
@@ -7240,6 +6502,50 @@
               <w:jc w:val="right"/>
             </w:pPr>
             <w:r>
+              <w:t xml:space="preserve">94</w:t>
+            </w:r>
+          </w:p>
+        </w:tc>
+        <w:tc>
+          <w:p>
+            <w:pPr>
+              <w:pStyle w:val="Compact"/>
+              <w:jc w:val="left"/>
+            </w:pPr>
+            <w:r>
+              <w:t xml:space="preserve">34.0%</w:t>
+            </w:r>
+          </w:p>
+        </w:tc>
+        <w:tc>
+          <w:p>
+            <w:pPr>
+              <w:pStyle w:val="Compact"/>
+              <w:jc w:val="left"/>
+            </w:pPr>
+            <w:r>
+              <w:t xml:space="preserve">28.7%</w:t>
+            </w:r>
+          </w:p>
+        </w:tc>
+        <w:tc>
+          <w:p>
+            <w:pPr>
+              <w:pStyle w:val="Compact"/>
+              <w:jc w:val="left"/>
+            </w:pPr>
+            <w:r>
+              <w:t xml:space="preserve">37.2%</w:t>
+            </w:r>
+          </w:p>
+        </w:tc>
+        <w:tc>
+          <w:p>
+            <w:pPr>
+              <w:pStyle w:val="Compact"/>
+              <w:jc w:val="right"/>
+            </w:pPr>
+            <w:r>
               <w:t xml:space="preserve">150</w:t>
             </w:r>
           </w:p>
@@ -7251,255 +6557,31 @@
               <w:jc w:val="left"/>
             </w:pPr>
             <w:r>
-              <w:t xml:space="preserve">28.7%</w:t>
-            </w:r>
-          </w:p>
-        </w:tc>
-        <w:tc>
-          <w:p>
-            <w:pPr>
-              <w:pStyle w:val="Compact"/>
-              <w:jc w:val="left"/>
-            </w:pPr>
-            <w:r>
-              <w:t xml:space="preserve">0.0%</w:t>
-            </w:r>
-          </w:p>
-        </w:tc>
-        <w:tc>
-          <w:p>
-            <w:pPr>
-              <w:pStyle w:val="Compact"/>
-              <w:jc w:val="left"/>
-            </w:pPr>
-            <w:r>
-              <w:t xml:space="preserve">0.0%</w:t>
-            </w:r>
-          </w:p>
-        </w:tc>
-        <w:tc>
-          <w:p>
-            <w:pPr>
-              <w:pStyle w:val="Compact"/>
-              <w:jc w:val="right"/>
-            </w:pPr>
-            <w:r>
-              <w:t xml:space="preserve">150</w:t>
-            </w:r>
-          </w:p>
-        </w:tc>
-        <w:tc>
-          <w:p>
-            <w:pPr>
-              <w:pStyle w:val="Compact"/>
-              <w:jc w:val="left"/>
-            </w:pPr>
-            <w:r>
-              <w:t xml:space="preserve">0.0%</w:t>
-            </w:r>
-          </w:p>
-        </w:tc>
-        <w:tc>
-          <w:p>
-            <w:pPr>
-              <w:pStyle w:val="Compact"/>
-              <w:jc w:val="left"/>
-            </w:pPr>
-            <w:r>
-              <w:t xml:space="preserve">0.0%</w:t>
-            </w:r>
-          </w:p>
-        </w:tc>
-      </w:tr>
-      <w:tr>
-        <w:tc>
-          <w:p>
-            <w:pPr>
-              <w:pStyle w:val="Compact"/>
-              <w:jc w:val="left"/>
-            </w:pPr>
-            <w:r>
-              <w:t xml:space="preserve">Mango</w:t>
-            </w:r>
-          </w:p>
-        </w:tc>
-        <w:tc>
-          <w:p>
-            <w:pPr>
-              <w:pStyle w:val="Compact"/>
-              <w:jc w:val="right"/>
-            </w:pPr>
-            <w:r>
-              <w:t xml:space="preserve">150</w:t>
-            </w:r>
-          </w:p>
-        </w:tc>
-        <w:tc>
-          <w:p>
-            <w:pPr>
-              <w:pStyle w:val="Compact"/>
-              <w:jc w:val="left"/>
-            </w:pPr>
-            <w:r>
-              <w:t xml:space="preserve">35.3%</w:t>
-            </w:r>
-          </w:p>
-        </w:tc>
-        <w:tc>
-          <w:p>
-            <w:pPr>
-              <w:pStyle w:val="Compact"/>
-              <w:jc w:val="left"/>
-            </w:pPr>
-            <w:r>
-              <w:t xml:space="preserve">0.0%</w:t>
-            </w:r>
-          </w:p>
-        </w:tc>
-        <w:tc>
-          <w:p>
-            <w:pPr>
-              <w:pStyle w:val="Compact"/>
-              <w:jc w:val="left"/>
-            </w:pPr>
-            <w:r>
-              <w:t xml:space="preserve">0.0%</w:t>
-            </w:r>
-          </w:p>
-        </w:tc>
-        <w:tc>
-          <w:p>
-            <w:pPr>
-              <w:pStyle w:val="Compact"/>
-              <w:jc w:val="right"/>
-            </w:pPr>
-            <w:r>
-              <w:t xml:space="preserve">150</w:t>
-            </w:r>
-          </w:p>
-        </w:tc>
-        <w:tc>
-          <w:p>
-            <w:pPr>
-              <w:pStyle w:val="Compact"/>
-              <w:jc w:val="left"/>
-            </w:pPr>
-            <w:r>
-              <w:t xml:space="preserve">0.0%</w:t>
-            </w:r>
-          </w:p>
-        </w:tc>
-        <w:tc>
-          <w:p>
-            <w:pPr>
-              <w:pStyle w:val="Compact"/>
-              <w:jc w:val="left"/>
-            </w:pPr>
-            <w:r>
-              <w:t xml:space="preserve">0.0%</w:t>
-            </w:r>
-          </w:p>
-        </w:tc>
-      </w:tr>
-      <w:tr>
-        <w:tc>
-          <w:p>
-            <w:pPr>
-              <w:pStyle w:val="Compact"/>
-              <w:jc w:val="left"/>
-            </w:pPr>
-            <w:r>
-              <w:t xml:space="preserve">Snozzberries</w:t>
-            </w:r>
-          </w:p>
-        </w:tc>
-        <w:tc>
-          <w:p>
-            <w:pPr>
-              <w:pStyle w:val="Compact"/>
-              <w:jc w:val="right"/>
-            </w:pPr>
-            <w:r>
-              <w:t xml:space="preserve">150</w:t>
-            </w:r>
-          </w:p>
-        </w:tc>
-        <w:tc>
-          <w:p>
-            <w:pPr>
-              <w:pStyle w:val="Compact"/>
-              <w:jc w:val="left"/>
-            </w:pPr>
-            <w:r>
-              <w:t xml:space="preserve">32.7%</w:t>
-            </w:r>
-          </w:p>
-        </w:tc>
-        <w:tc>
-          <w:p>
-            <w:pPr>
-              <w:pStyle w:val="Compact"/>
-              <w:jc w:val="left"/>
-            </w:pPr>
-            <w:r>
-              <w:t xml:space="preserve">0.0%</w:t>
-            </w:r>
-          </w:p>
-        </w:tc>
-        <w:tc>
-          <w:p>
-            <w:pPr>
-              <w:pStyle w:val="Compact"/>
-              <w:jc w:val="left"/>
-            </w:pPr>
-            <w:r>
-              <w:t xml:space="preserve">0.0%</w:t>
-            </w:r>
-          </w:p>
-        </w:tc>
-        <w:tc>
-          <w:p>
-            <w:pPr>
-              <w:pStyle w:val="Compact"/>
-              <w:jc w:val="right"/>
-            </w:pPr>
-            <w:r>
-              <w:t xml:space="preserve">150</w:t>
-            </w:r>
-          </w:p>
-        </w:tc>
-        <w:tc>
-          <w:p>
-            <w:pPr>
-              <w:pStyle w:val="Compact"/>
-              <w:jc w:val="left"/>
-            </w:pPr>
-            <w:r>
-              <w:t xml:space="preserve">0.0%</w:t>
-            </w:r>
-          </w:p>
-        </w:tc>
-        <w:tc>
-          <w:p>
-            <w:pPr>
-              <w:pStyle w:val="Compact"/>
-              <w:jc w:val="left"/>
-            </w:pPr>
-            <w:r>
-              <w:t xml:space="preserve">0.0%</w:t>
-            </w:r>
-          </w:p>
-        </w:tc>
-      </w:tr>
-      <w:tr>
-        <w:tc>
-          <w:p>
-            <w:pPr>
-              <w:pStyle w:val="Compact"/>
-              <w:jc w:val="left"/>
-            </w:pPr>
-            <w:r>
-              <w:t xml:space="preserve">What's your favorite academic subject? Fill in the blank with it, and rate it on this complicated scale for me, bruh. See Appendix Q26_5_TEXT</w:t>
+              <w:t xml:space="preserve">18.7%</w:t>
+            </w:r>
+          </w:p>
+        </w:tc>
+        <w:tc>
+          <w:p>
+            <w:pPr>
+              <w:pStyle w:val="Compact"/>
+              <w:jc w:val="left"/>
+            </w:pPr>
+            <w:r>
+              <w:t xml:space="preserve">18.7%</w:t>
+            </w:r>
+          </w:p>
+        </w:tc>
+      </w:tr>
+      <w:tr>
+        <w:tc>
+          <w:p>
+            <w:pPr>
+              <w:pStyle w:val="Compact"/>
+              <w:jc w:val="left"/>
+            </w:pPr>
+            <w:r>
+              <w:t xml:space="preserve">What's your favorite academic subject? Fill in the blank with it, and rate it on this complicated scale for me, bruh. See Appendix QID26_Q26_5_TEXT</w:t>
             </w:r>
           </w:p>
         </w:tc>
@@ -10725,40 +9807,40 @@
               <w:jc w:val="left"/>
             </w:pPr>
             <w:r>
-              <w:t xml:space="preserve">146</w:t>
-            </w:r>
-          </w:p>
-        </w:tc>
-        <w:tc>
-          <w:p>
-            <w:pPr>
-              <w:pStyle w:val="Compact"/>
-              <w:jc w:val="left"/>
-            </w:pPr>
-            <w:r>
-              <w:t xml:space="preserve">67.8%</w:t>
-            </w:r>
-          </w:p>
-        </w:tc>
-        <w:tc>
-          <w:p>
-            <w:pPr>
-              <w:pStyle w:val="Compact"/>
-              <w:jc w:val="left"/>
-            </w:pPr>
-            <w:r>
-              <w:t xml:space="preserve">69.2%</w:t>
-            </w:r>
-          </w:p>
-        </w:tc>
-        <w:tc>
-          <w:p>
-            <w:pPr>
-              <w:pStyle w:val="Compact"/>
-              <w:jc w:val="left"/>
-            </w:pPr>
-            <w:r>
-              <w:t xml:space="preserve">66.4%</w:t>
+              <w:t xml:space="preserve">150</w:t>
+            </w:r>
+          </w:p>
+        </w:tc>
+        <w:tc>
+          <w:p>
+            <w:pPr>
+              <w:pStyle w:val="Compact"/>
+              <w:jc w:val="left"/>
+            </w:pPr>
+            <w:r>
+              <w:t xml:space="preserve">64.7%</w:t>
+            </w:r>
+          </w:p>
+        </w:tc>
+        <w:tc>
+          <w:p>
+            <w:pPr>
+              <w:pStyle w:val="Compact"/>
+              <w:jc w:val="left"/>
+            </w:pPr>
+            <w:r>
+              <w:t xml:space="preserve">67.3%</w:t>
+            </w:r>
+          </w:p>
+        </w:tc>
+        <w:tc>
+          <w:p>
+            <w:pPr>
+              <w:pStyle w:val="Compact"/>
+              <w:jc w:val="left"/>
+            </w:pPr>
+            <w:r>
+              <w:t xml:space="preserve">64.7%</w:t>
             </w:r>
           </w:p>
         </w:tc>
@@ -10782,40 +9864,40 @@
               <w:jc w:val="left"/>
             </w:pPr>
             <w:r>
-              <w:t xml:space="preserve">147</w:t>
-            </w:r>
-          </w:p>
-        </w:tc>
-        <w:tc>
-          <w:p>
-            <w:pPr>
-              <w:pStyle w:val="Compact"/>
-              <w:jc w:val="left"/>
-            </w:pPr>
-            <w:r>
-              <w:t xml:space="preserve">69.4%</w:t>
-            </w:r>
-          </w:p>
-        </w:tc>
-        <w:tc>
-          <w:p>
-            <w:pPr>
-              <w:pStyle w:val="Compact"/>
-              <w:jc w:val="left"/>
-            </w:pPr>
-            <w:r>
-              <w:t xml:space="preserve">73.5%</w:t>
-            </w:r>
-          </w:p>
-        </w:tc>
-        <w:tc>
-          <w:p>
-            <w:pPr>
-              <w:pStyle w:val="Compact"/>
-              <w:jc w:val="left"/>
-            </w:pPr>
-            <w:r>
-              <w:t xml:space="preserve">64.6%</w:t>
+              <w:t xml:space="preserve">150</w:t>
+            </w:r>
+          </w:p>
+        </w:tc>
+        <w:tc>
+          <w:p>
+            <w:pPr>
+              <w:pStyle w:val="Compact"/>
+              <w:jc w:val="left"/>
+            </w:pPr>
+            <w:r>
+              <w:t xml:space="preserve">70.7%</w:t>
+            </w:r>
+          </w:p>
+        </w:tc>
+        <w:tc>
+          <w:p>
+            <w:pPr>
+              <w:pStyle w:val="Compact"/>
+              <w:jc w:val="left"/>
+            </w:pPr>
+            <w:r>
+              <w:t xml:space="preserve">72.0%</w:t>
+            </w:r>
+          </w:p>
+        </w:tc>
+        <w:tc>
+          <w:p>
+            <w:pPr>
+              <w:pStyle w:val="Compact"/>
+              <w:jc w:val="left"/>
+            </w:pPr>
+            <w:r>
+              <w:t xml:space="preserve">63.3%</w:t>
             </w:r>
           </w:p>
         </w:tc>
@@ -10839,40 +9921,40 @@
               <w:jc w:val="left"/>
             </w:pPr>
             <w:r>
-              <w:t xml:space="preserve">143</w:t>
-            </w:r>
-          </w:p>
-        </w:tc>
-        <w:tc>
-          <w:p>
-            <w:pPr>
-              <w:pStyle w:val="Compact"/>
-              <w:jc w:val="left"/>
-            </w:pPr>
-            <w:r>
-              <w:t xml:space="preserve">70.6%</w:t>
-            </w:r>
-          </w:p>
-        </w:tc>
-        <w:tc>
-          <w:p>
-            <w:pPr>
-              <w:pStyle w:val="Compact"/>
-              <w:jc w:val="left"/>
-            </w:pPr>
-            <w:r>
-              <w:t xml:space="preserve">73.4%</w:t>
-            </w:r>
-          </w:p>
-        </w:tc>
-        <w:tc>
-          <w:p>
-            <w:pPr>
-              <w:pStyle w:val="Compact"/>
-              <w:jc w:val="left"/>
-            </w:pPr>
-            <w:r>
-              <w:t xml:space="preserve">66.4%</w:t>
+              <w:t xml:space="preserve">150</w:t>
+            </w:r>
+          </w:p>
+        </w:tc>
+        <w:tc>
+          <w:p>
+            <w:pPr>
+              <w:pStyle w:val="Compact"/>
+              <w:jc w:val="left"/>
+            </w:pPr>
+            <w:r>
+              <w:t xml:space="preserve">70.7%</w:t>
+            </w:r>
+          </w:p>
+        </w:tc>
+        <w:tc>
+          <w:p>
+            <w:pPr>
+              <w:pStyle w:val="Compact"/>
+              <w:jc w:val="left"/>
+            </w:pPr>
+            <w:r>
+              <w:t xml:space="preserve">70.0%</w:t>
+            </w:r>
+          </w:p>
+        </w:tc>
+        <w:tc>
+          <w:p>
+            <w:pPr>
+              <w:pStyle w:val="Compact"/>
+              <w:jc w:val="left"/>
+            </w:pPr>
+            <w:r>
+              <w:t xml:space="preserve">63.3%</w:t>
             </w:r>
           </w:p>
         </w:tc>
@@ -10896,40 +9978,40 @@
               <w:jc w:val="left"/>
             </w:pPr>
             <w:r>
-              <w:t xml:space="preserve">145</w:t>
-            </w:r>
-          </w:p>
-        </w:tc>
-        <w:tc>
-          <w:p>
-            <w:pPr>
-              <w:pStyle w:val="Compact"/>
-              <w:jc w:val="left"/>
-            </w:pPr>
-            <w:r>
-              <w:t xml:space="preserve">64.8%</w:t>
-            </w:r>
-          </w:p>
-        </w:tc>
-        <w:tc>
-          <w:p>
-            <w:pPr>
-              <w:pStyle w:val="Compact"/>
-              <w:jc w:val="left"/>
-            </w:pPr>
-            <w:r>
-              <w:t xml:space="preserve">64.1%</w:t>
-            </w:r>
-          </w:p>
-        </w:tc>
-        <w:tc>
-          <w:p>
-            <w:pPr>
-              <w:pStyle w:val="Compact"/>
-              <w:jc w:val="left"/>
-            </w:pPr>
-            <w:r>
-              <w:t xml:space="preserve">66.9%</w:t>
+              <w:t xml:space="preserve">150</w:t>
+            </w:r>
+          </w:p>
+        </w:tc>
+        <w:tc>
+          <w:p>
+            <w:pPr>
+              <w:pStyle w:val="Compact"/>
+              <w:jc w:val="left"/>
+            </w:pPr>
+            <w:r>
+              <w:t xml:space="preserve">63.3%</w:t>
+            </w:r>
+          </w:p>
+        </w:tc>
+        <w:tc>
+          <w:p>
+            <w:pPr>
+              <w:pStyle w:val="Compact"/>
+              <w:jc w:val="left"/>
+            </w:pPr>
+            <w:r>
+              <w:t xml:space="preserve">62.0%</w:t>
+            </w:r>
+          </w:p>
+        </w:tc>
+        <w:tc>
+          <w:p>
+            <w:pPr>
+              <w:pStyle w:val="Compact"/>
+              <w:jc w:val="left"/>
+            </w:pPr>
+            <w:r>
+              <w:t xml:space="preserve">64.7%</w:t>
             </w:r>
           </w:p>
         </w:tc>
@@ -11147,62 +10229,108 @@
               <w:jc w:val="left"/>
             </w:pPr>
             <w:r>
-              <w:t xml:space="preserve">146</w:t>
-            </w:r>
-          </w:p>
-        </w:tc>
-        <w:tc>
-          <w:p>
-            <w:pPr>
-              <w:pStyle w:val="Compact"/>
-              <w:jc w:val="left"/>
-            </w:pPr>
-            <w:r>
-              <w:t xml:space="preserve">67.8%</w:t>
-            </w:r>
-          </w:p>
-        </w:tc>
-        <w:tc>
-          <w:p>
-            <w:pPr>
-              <w:pStyle w:val="Compact"/>
-              <w:jc w:val="left"/>
-            </w:pPr>
-            <w:r>
-              <w:t xml:space="preserve">69.2%</w:t>
-            </w:r>
-          </w:p>
-        </w:tc>
-        <w:tc>
-          <w:p>
-            <w:pPr>
-              <w:pStyle w:val="Compact"/>
-              <w:jc w:val="left"/>
-            </w:pPr>
-            <w:r>
-              <w:t xml:space="preserve">66.4%</w:t>
-            </w:r>
-          </w:p>
-        </w:tc>
-        <w:tc>
-          <w:p>
-            <w:pPr>
-              <w:pStyle w:val="Compact"/>
-              <w:jc w:val="left"/>
-            </w:pPr>
-            <w:r>
-              <w:t xml:space="preserve">149</w:t>
-            </w:r>
-          </w:p>
-        </w:tc>
-        <w:tc>
-          <w:p>
-            <w:pPr>
-              <w:pStyle w:val="Compact"/>
-              <w:jc w:val="left"/>
-            </w:pPr>
-            <w:r>
-              <w:t xml:space="preserve">46.3%</w:t>
+              <w:t xml:space="preserve">23</w:t>
+            </w:r>
+          </w:p>
+        </w:tc>
+        <w:tc>
+          <w:p>
+            <w:pPr>
+              <w:pStyle w:val="Compact"/>
+              <w:jc w:val="left"/>
+            </w:pPr>
+            <w:r>
+              <w:t xml:space="preserve">65.2%</w:t>
+            </w:r>
+          </w:p>
+        </w:tc>
+        <w:tc>
+          <w:p>
+            <w:pPr>
+              <w:pStyle w:val="Compact"/>
+              <w:jc w:val="left"/>
+            </w:pPr>
+            <w:r>
+              <w:t xml:space="preserve">52.2%</w:t>
+            </w:r>
+          </w:p>
+        </w:tc>
+        <w:tc>
+          <w:p>
+            <w:pPr>
+              <w:pStyle w:val="Compact"/>
+              <w:jc w:val="left"/>
+            </w:pPr>
+            <w:r>
+              <w:t xml:space="preserve">39.1%</w:t>
+            </w:r>
+          </w:p>
+        </w:tc>
+        <w:tc>
+          <w:p>
+            <w:pPr>
+              <w:pStyle w:val="Compact"/>
+              <w:jc w:val="left"/>
+            </w:pPr>
+            <w:r>
+              <w:t xml:space="preserve">150</w:t>
+            </w:r>
+          </w:p>
+        </w:tc>
+        <w:tc>
+          <w:p>
+            <w:pPr>
+              <w:pStyle w:val="Compact"/>
+              <w:jc w:val="left"/>
+            </w:pPr>
+            <w:r>
+              <w:t xml:space="preserve">46.0%</w:t>
+            </w:r>
+          </w:p>
+        </w:tc>
+        <w:tc>
+          <w:p>
+            <w:pPr>
+              <w:pStyle w:val="Compact"/>
+              <w:jc w:val="left"/>
+            </w:pPr>
+            <w:r>
+              <w:t xml:space="preserve">38.7%</w:t>
+            </w:r>
+          </w:p>
+        </w:tc>
+      </w:tr>
+      <w:tr>
+        <w:tc>
+          <w:p>
+            <w:pPr>
+              <w:pStyle w:val="Compact"/>
+              <w:jc w:val="left"/>
+            </w:pPr>
+            <w:r>
+              <w:t xml:space="preserve">Mushy Bananas</w:t>
+            </w:r>
+          </w:p>
+        </w:tc>
+        <w:tc>
+          <w:p>
+            <w:pPr>
+              <w:pStyle w:val="Compact"/>
+              <w:jc w:val="left"/>
+            </w:pPr>
+            <w:r>
+              <w:t xml:space="preserve">18</w:t>
+            </w:r>
+          </w:p>
+        </w:tc>
+        <w:tc>
+          <w:p>
+            <w:pPr>
+              <w:pStyle w:val="Compact"/>
+              <w:jc w:val="left"/>
+            </w:pPr>
+            <w:r>
+              <w:t xml:space="preserve">55.6%</w:t>
             </w:r>
           </w:p>
         </w:tc>
@@ -11217,93 +10345,47 @@
             </w:r>
           </w:p>
         </w:tc>
-      </w:tr>
-      <w:tr>
-        <w:tc>
-          <w:p>
-            <w:pPr>
-              <w:pStyle w:val="Compact"/>
-              <w:jc w:val="left"/>
-            </w:pPr>
-            <w:r>
-              <w:t xml:space="preserve">Mushy Bananas</w:t>
-            </w:r>
-          </w:p>
-        </w:tc>
-        <w:tc>
-          <w:p>
-            <w:pPr>
-              <w:pStyle w:val="Compact"/>
-              <w:jc w:val="left"/>
-            </w:pPr>
-            <w:r>
-              <w:t xml:space="preserve">147</w:t>
-            </w:r>
-          </w:p>
-        </w:tc>
-        <w:tc>
-          <w:p>
-            <w:pPr>
-              <w:pStyle w:val="Compact"/>
-              <w:jc w:val="left"/>
-            </w:pPr>
-            <w:r>
-              <w:t xml:space="preserve">69.4%</w:t>
-            </w:r>
-          </w:p>
-        </w:tc>
-        <w:tc>
-          <w:p>
-            <w:pPr>
-              <w:pStyle w:val="Compact"/>
-              <w:jc w:val="left"/>
-            </w:pPr>
-            <w:r>
-              <w:t xml:space="preserve">73.5%</w:t>
-            </w:r>
-          </w:p>
-        </w:tc>
-        <w:tc>
-          <w:p>
-            <w:pPr>
-              <w:pStyle w:val="Compact"/>
-              <w:jc w:val="left"/>
-            </w:pPr>
-            <w:r>
-              <w:t xml:space="preserve">64.6%</w:t>
-            </w:r>
-          </w:p>
-        </w:tc>
-        <w:tc>
-          <w:p>
-            <w:pPr>
-              <w:pStyle w:val="Compact"/>
-              <w:jc w:val="left"/>
-            </w:pPr>
-            <w:r>
-              <w:t xml:space="preserve">149</w:t>
-            </w:r>
-          </w:p>
-        </w:tc>
-        <w:tc>
-          <w:p>
-            <w:pPr>
-              <w:pStyle w:val="Compact"/>
-              <w:jc w:val="left"/>
-            </w:pPr>
-            <w:r>
-              <w:t xml:space="preserve">46.3%</w:t>
-            </w:r>
-          </w:p>
-        </w:tc>
-        <w:tc>
-          <w:p>
-            <w:pPr>
-              <w:pStyle w:val="Compact"/>
-              <w:jc w:val="left"/>
-            </w:pPr>
-            <w:r>
-              <w:t xml:space="preserve">42.3%</w:t>
+        <w:tc>
+          <w:p>
+            <w:pPr>
+              <w:pStyle w:val="Compact"/>
+              <w:jc w:val="left"/>
+            </w:pPr>
+            <w:r>
+              <w:t xml:space="preserve">55.6%</w:t>
+            </w:r>
+          </w:p>
+        </w:tc>
+        <w:tc>
+          <w:p>
+            <w:pPr>
+              <w:pStyle w:val="Compact"/>
+              <w:jc w:val="left"/>
+            </w:pPr>
+            <w:r>
+              <w:t xml:space="preserve">150</w:t>
+            </w:r>
+          </w:p>
+        </w:tc>
+        <w:tc>
+          <w:p>
+            <w:pPr>
+              <w:pStyle w:val="Compact"/>
+              <w:jc w:val="left"/>
+            </w:pPr>
+            <w:r>
+              <w:t xml:space="preserve">46.0%</w:t>
+            </w:r>
+          </w:p>
+        </w:tc>
+        <w:tc>
+          <w:p>
+            <w:pPr>
+              <w:pStyle w:val="Compact"/>
+              <w:jc w:val="left"/>
+            </w:pPr>
+            <w:r>
+              <w:t xml:space="preserve">42.0%</w:t>
             </w:r>
           </w:p>
         </w:tc>
@@ -11327,40 +10409,40 @@
               <w:jc w:val="left"/>
             </w:pPr>
             <w:r>
-              <w:t xml:space="preserve">143</w:t>
-            </w:r>
-          </w:p>
-        </w:tc>
-        <w:tc>
-          <w:p>
-            <w:pPr>
-              <w:pStyle w:val="Compact"/>
-              <w:jc w:val="left"/>
-            </w:pPr>
-            <w:r>
-              <w:t xml:space="preserve">70.6%</w:t>
-            </w:r>
-          </w:p>
-        </w:tc>
-        <w:tc>
-          <w:p>
-            <w:pPr>
-              <w:pStyle w:val="Compact"/>
-              <w:jc w:val="left"/>
-            </w:pPr>
-            <w:r>
-              <w:t xml:space="preserve">73.4%</w:t>
-            </w:r>
-          </w:p>
-        </w:tc>
-        <w:tc>
-          <w:p>
-            <w:pPr>
-              <w:pStyle w:val="Compact"/>
-              <w:jc w:val="left"/>
-            </w:pPr>
-            <w:r>
-              <w:t xml:space="preserve">66.4%</w:t>
+              <w:t xml:space="preserve">30</w:t>
+            </w:r>
+          </w:p>
+        </w:tc>
+        <w:tc>
+          <w:p>
+            <w:pPr>
+              <w:pStyle w:val="Compact"/>
+              <w:jc w:val="left"/>
+            </w:pPr>
+            <w:r>
+              <w:t xml:space="preserve">60.0%</w:t>
+            </w:r>
+          </w:p>
+        </w:tc>
+        <w:tc>
+          <w:p>
+            <w:pPr>
+              <w:pStyle w:val="Compact"/>
+              <w:jc w:val="left"/>
+            </w:pPr>
+            <w:r>
+              <w:t xml:space="preserve">53.3%</w:t>
+            </w:r>
+          </w:p>
+        </w:tc>
+        <w:tc>
+          <w:p>
+            <w:pPr>
+              <w:pStyle w:val="Compact"/>
+              <w:jc w:val="left"/>
+            </w:pPr>
+            <w:r>
+              <w:t xml:space="preserve">30.0%</w:t>
             </w:r>
           </w:p>
         </w:tc>
@@ -11417,40 +10499,40 @@
               <w:jc w:val="left"/>
             </w:pPr>
             <w:r>
-              <w:t xml:space="preserve">145</w:t>
-            </w:r>
-          </w:p>
-        </w:tc>
-        <w:tc>
-          <w:p>
-            <w:pPr>
-              <w:pStyle w:val="Compact"/>
-              <w:jc w:val="left"/>
-            </w:pPr>
-            <w:r>
-              <w:t xml:space="preserve">64.8%</w:t>
-            </w:r>
-          </w:p>
-        </w:tc>
-        <w:tc>
-          <w:p>
-            <w:pPr>
-              <w:pStyle w:val="Compact"/>
-              <w:jc w:val="left"/>
-            </w:pPr>
-            <w:r>
-              <w:t xml:space="preserve">64.1%</w:t>
-            </w:r>
-          </w:p>
-        </w:tc>
-        <w:tc>
-          <w:p>
-            <w:pPr>
-              <w:pStyle w:val="Compact"/>
-              <w:jc w:val="left"/>
-            </w:pPr>
-            <w:r>
-              <w:t xml:space="preserve">66.9%</w:t>
+              <w:t xml:space="preserve">37</w:t>
+            </w:r>
+          </w:p>
+        </w:tc>
+        <w:tc>
+          <w:p>
+            <w:pPr>
+              <w:pStyle w:val="Compact"/>
+              <w:jc w:val="left"/>
+            </w:pPr>
+            <w:r>
+              <w:t xml:space="preserve">48.6%</w:t>
+            </w:r>
+          </w:p>
+        </w:tc>
+        <w:tc>
+          <w:p>
+            <w:pPr>
+              <w:pStyle w:val="Compact"/>
+              <w:jc w:val="left"/>
+            </w:pPr>
+            <w:r>
+              <w:t xml:space="preserve">62.2%</w:t>
+            </w:r>
+          </w:p>
+        </w:tc>
+        <w:tc>
+          <w:p>
+            <w:pPr>
+              <w:pStyle w:val="Compact"/>
+              <w:jc w:val="left"/>
+            </w:pPr>
+            <w:r>
+              <w:t xml:space="preserve">43.2%</w:t>
             </w:r>
           </w:p>
         </w:tc>
@@ -11714,40 +10796,40 @@
               <w:jc w:val="left"/>
             </w:pPr>
             <w:r>
-              <w:t xml:space="preserve">146</w:t>
-            </w:r>
-          </w:p>
-        </w:tc>
-        <w:tc>
-          <w:p>
-            <w:pPr>
-              <w:pStyle w:val="Compact"/>
-              <w:jc w:val="left"/>
-            </w:pPr>
-            <w:r>
-              <w:t xml:space="preserve">67.8%</w:t>
-            </w:r>
-          </w:p>
-        </w:tc>
-        <w:tc>
-          <w:p>
-            <w:pPr>
-              <w:pStyle w:val="Compact"/>
-              <w:jc w:val="left"/>
-            </w:pPr>
-            <w:r>
-              <w:t xml:space="preserve">69.2%</w:t>
-            </w:r>
-          </w:p>
-        </w:tc>
-        <w:tc>
-          <w:p>
-            <w:pPr>
-              <w:pStyle w:val="Compact"/>
-              <w:jc w:val="left"/>
-            </w:pPr>
-            <w:r>
-              <w:t xml:space="preserve">66.4%</w:t>
+              <w:t xml:space="preserve">138</w:t>
+            </w:r>
+          </w:p>
+        </w:tc>
+        <w:tc>
+          <w:p>
+            <w:pPr>
+              <w:pStyle w:val="Compact"/>
+              <w:jc w:val="left"/>
+            </w:pPr>
+            <w:r>
+              <w:t xml:space="preserve">68.1%</w:t>
+            </w:r>
+          </w:p>
+        </w:tc>
+        <w:tc>
+          <w:p>
+            <w:pPr>
+              <w:pStyle w:val="Compact"/>
+              <w:jc w:val="left"/>
+            </w:pPr>
+            <w:r>
+              <w:t xml:space="preserve">60.9%</w:t>
+            </w:r>
+          </w:p>
+        </w:tc>
+        <w:tc>
+          <w:p>
+            <w:pPr>
+              <w:pStyle w:val="Compact"/>
+              <w:jc w:val="left"/>
+            </w:pPr>
+            <w:r>
+              <w:t xml:space="preserve">65.9%</w:t>
             </w:r>
           </w:p>
         </w:tc>
@@ -11780,7 +10862,7 @@
               <w:jc w:val="left"/>
             </w:pPr>
             <w:r>
-              <w:t xml:space="preserve">38.7%</w:t>
+              <w:t xml:space="preserve">62.0%</w:t>
             </w:r>
           </w:p>
         </w:tc>
@@ -11804,73 +10886,73 @@
               <w:jc w:val="left"/>
             </w:pPr>
             <w:r>
-              <w:t xml:space="preserve">147</w:t>
-            </w:r>
-          </w:p>
-        </w:tc>
-        <w:tc>
-          <w:p>
-            <w:pPr>
-              <w:pStyle w:val="Compact"/>
-              <w:jc w:val="left"/>
-            </w:pPr>
-            <w:r>
-              <w:t xml:space="preserve">69.4%</w:t>
-            </w:r>
-          </w:p>
-        </w:tc>
-        <w:tc>
-          <w:p>
-            <w:pPr>
-              <w:pStyle w:val="Compact"/>
-              <w:jc w:val="left"/>
-            </w:pPr>
-            <w:r>
-              <w:t xml:space="preserve">73.5%</w:t>
-            </w:r>
-          </w:p>
-        </w:tc>
-        <w:tc>
-          <w:p>
-            <w:pPr>
-              <w:pStyle w:val="Compact"/>
-              <w:jc w:val="left"/>
-            </w:pPr>
-            <w:r>
-              <w:t xml:space="preserve">64.6%</w:t>
-            </w:r>
-          </w:p>
-        </w:tc>
-        <w:tc>
-          <w:p>
-            <w:pPr>
-              <w:pStyle w:val="Compact"/>
-              <w:jc w:val="left"/>
-            </w:pPr>
-            <w:r>
-              <w:t xml:space="preserve">149</w:t>
-            </w:r>
-          </w:p>
-        </w:tc>
-        <w:tc>
-          <w:p>
-            <w:pPr>
-              <w:pStyle w:val="Compact"/>
-              <w:jc w:val="left"/>
-            </w:pPr>
-            <w:r>
-              <w:t xml:space="preserve">62.4%</w:t>
-            </w:r>
-          </w:p>
-        </w:tc>
-        <w:tc>
-          <w:p>
-            <w:pPr>
-              <w:pStyle w:val="Compact"/>
-              <w:jc w:val="left"/>
-            </w:pPr>
-            <w:r>
-              <w:t xml:space="preserve">42.3%</w:t>
+              <w:t xml:space="preserve">130</w:t>
+            </w:r>
+          </w:p>
+        </w:tc>
+        <w:tc>
+          <w:p>
+            <w:pPr>
+              <w:pStyle w:val="Compact"/>
+              <w:jc w:val="left"/>
+            </w:pPr>
+            <w:r>
+              <w:t xml:space="preserve">74.6%</w:t>
+            </w:r>
+          </w:p>
+        </w:tc>
+        <w:tc>
+          <w:p>
+            <w:pPr>
+              <w:pStyle w:val="Compact"/>
+              <w:jc w:val="left"/>
+            </w:pPr>
+            <w:r>
+              <w:t xml:space="preserve">62.3%</w:t>
+            </w:r>
+          </w:p>
+        </w:tc>
+        <w:tc>
+          <w:p>
+            <w:pPr>
+              <w:pStyle w:val="Compact"/>
+              <w:jc w:val="left"/>
+            </w:pPr>
+            <w:r>
+              <w:t xml:space="preserve">62.3%</w:t>
+            </w:r>
+          </w:p>
+        </w:tc>
+        <w:tc>
+          <w:p>
+            <w:pPr>
+              <w:pStyle w:val="Compact"/>
+              <w:jc w:val="left"/>
+            </w:pPr>
+            <w:r>
+              <w:t xml:space="preserve">150</w:t>
+            </w:r>
+          </w:p>
+        </w:tc>
+        <w:tc>
+          <w:p>
+            <w:pPr>
+              <w:pStyle w:val="Compact"/>
+              <w:jc w:val="left"/>
+            </w:pPr>
+            <w:r>
+              <w:t xml:space="preserve">62.0%</w:t>
+            </w:r>
+          </w:p>
+        </w:tc>
+        <w:tc>
+          <w:p>
+            <w:pPr>
+              <w:pStyle w:val="Compact"/>
+              <w:jc w:val="left"/>
+            </w:pPr>
+            <w:r>
+              <w:t xml:space="preserve">57.3%</w:t>
             </w:r>
           </w:p>
         </w:tc>
@@ -11894,73 +10976,73 @@
               <w:jc w:val="left"/>
             </w:pPr>
             <w:r>
-              <w:t xml:space="preserve">143</w:t>
-            </w:r>
-          </w:p>
-        </w:tc>
-        <w:tc>
-          <w:p>
-            <w:pPr>
-              <w:pStyle w:val="Compact"/>
-              <w:jc w:val="left"/>
-            </w:pPr>
-            <w:r>
-              <w:t xml:space="preserve">70.6%</w:t>
-            </w:r>
-          </w:p>
-        </w:tc>
-        <w:tc>
-          <w:p>
-            <w:pPr>
-              <w:pStyle w:val="Compact"/>
-              <w:jc w:val="left"/>
-            </w:pPr>
-            <w:r>
-              <w:t xml:space="preserve">73.4%</w:t>
-            </w:r>
-          </w:p>
-        </w:tc>
-        <w:tc>
-          <w:p>
-            <w:pPr>
-              <w:pStyle w:val="Compact"/>
-              <w:jc w:val="left"/>
-            </w:pPr>
-            <w:r>
-              <w:t xml:space="preserve">66.4%</w:t>
-            </w:r>
-          </w:p>
-        </w:tc>
-        <w:tc>
-          <w:p>
-            <w:pPr>
-              <w:pStyle w:val="Compact"/>
-              <w:jc w:val="left"/>
-            </w:pPr>
-            <w:r>
-              <w:t xml:space="preserve">147</w:t>
-            </w:r>
-          </w:p>
-        </w:tc>
-        <w:tc>
-          <w:p>
-            <w:pPr>
-              <w:pStyle w:val="Compact"/>
-              <w:jc w:val="left"/>
-            </w:pPr>
-            <w:r>
-              <w:t xml:space="preserve">51.0%</w:t>
-            </w:r>
-          </w:p>
-        </w:tc>
-        <w:tc>
-          <w:p>
-            <w:pPr>
-              <w:pStyle w:val="Compact"/>
-              <w:jc w:val="left"/>
-            </w:pPr>
-            <w:r>
-              <w:t xml:space="preserve">42.2%</w:t>
+              <w:t xml:space="preserve">136</w:t>
+            </w:r>
+          </w:p>
+        </w:tc>
+        <w:tc>
+          <w:p>
+            <w:pPr>
+              <w:pStyle w:val="Compact"/>
+              <w:jc w:val="left"/>
+            </w:pPr>
+            <w:r>
+              <w:t xml:space="preserve">71.3%</w:t>
+            </w:r>
+          </w:p>
+        </w:tc>
+        <w:tc>
+          <w:p>
+            <w:pPr>
+              <w:pStyle w:val="Compact"/>
+              <w:jc w:val="left"/>
+            </w:pPr>
+            <w:r>
+              <w:t xml:space="preserve">61.0%</w:t>
+            </w:r>
+          </w:p>
+        </w:tc>
+        <w:tc>
+          <w:p>
+            <w:pPr>
+              <w:pStyle w:val="Compact"/>
+              <w:jc w:val="left"/>
+            </w:pPr>
+            <w:r>
+              <w:t xml:space="preserve">68.4%</w:t>
+            </w:r>
+          </w:p>
+        </w:tc>
+        <w:tc>
+          <w:p>
+            <w:pPr>
+              <w:pStyle w:val="Compact"/>
+              <w:jc w:val="left"/>
+            </w:pPr>
+            <w:r>
+              <w:t xml:space="preserve">150</w:t>
+            </w:r>
+          </w:p>
+        </w:tc>
+        <w:tc>
+          <w:p>
+            <w:pPr>
+              <w:pStyle w:val="Compact"/>
+              <w:jc w:val="left"/>
+            </w:pPr>
+            <w:r>
+              <w:t xml:space="preserve">50.0%</w:t>
+            </w:r>
+          </w:p>
+        </w:tc>
+        <w:tc>
+          <w:p>
+            <w:pPr>
+              <w:pStyle w:val="Compact"/>
+              <w:jc w:val="left"/>
+            </w:pPr>
+            <w:r>
+              <w:t xml:space="preserve">50.0%</w:t>
             </w:r>
           </w:p>
         </w:tc>
@@ -11984,73 +11066,73 @@
               <w:jc w:val="left"/>
             </w:pPr>
             <w:r>
-              <w:t xml:space="preserve">145</w:t>
-            </w:r>
-          </w:p>
-        </w:tc>
-        <w:tc>
-          <w:p>
-            <w:pPr>
-              <w:pStyle w:val="Compact"/>
-              <w:jc w:val="left"/>
-            </w:pPr>
-            <w:r>
-              <w:t xml:space="preserve">64.8%</w:t>
-            </w:r>
-          </w:p>
-        </w:tc>
-        <w:tc>
-          <w:p>
-            <w:pPr>
-              <w:pStyle w:val="Compact"/>
-              <w:jc w:val="left"/>
-            </w:pPr>
-            <w:r>
-              <w:t xml:space="preserve">64.1%</w:t>
-            </w:r>
-          </w:p>
-        </w:tc>
-        <w:tc>
-          <w:p>
-            <w:pPr>
-              <w:pStyle w:val="Compact"/>
-              <w:jc w:val="left"/>
-            </w:pPr>
-            <w:r>
-              <w:t xml:space="preserve">66.9%</w:t>
-            </w:r>
-          </w:p>
-        </w:tc>
-        <w:tc>
-          <w:p>
-            <w:pPr>
-              <w:pStyle w:val="Compact"/>
-              <w:jc w:val="left"/>
-            </w:pPr>
-            <w:r>
-              <w:t xml:space="preserve">148</w:t>
-            </w:r>
-          </w:p>
-        </w:tc>
-        <w:tc>
-          <w:p>
-            <w:pPr>
-              <w:pStyle w:val="Compact"/>
-              <w:jc w:val="left"/>
-            </w:pPr>
-            <w:r>
-              <w:t xml:space="preserve">55.4%</w:t>
-            </w:r>
-          </w:p>
-        </w:tc>
-        <w:tc>
-          <w:p>
-            <w:pPr>
-              <w:pStyle w:val="Compact"/>
-              <w:jc w:val="left"/>
-            </w:pPr>
-            <w:r>
-              <w:t xml:space="preserve">43.9%</w:t>
+              <w:t xml:space="preserve">132</w:t>
+            </w:r>
+          </w:p>
+        </w:tc>
+        <w:tc>
+          <w:p>
+            <w:pPr>
+              <w:pStyle w:val="Compact"/>
+              <w:jc w:val="left"/>
+            </w:pPr>
+            <w:r>
+              <w:t xml:space="preserve">65.2%</w:t>
+            </w:r>
+          </w:p>
+        </w:tc>
+        <w:tc>
+          <w:p>
+            <w:pPr>
+              <w:pStyle w:val="Compact"/>
+              <w:jc w:val="left"/>
+            </w:pPr>
+            <w:r>
+              <w:t xml:space="preserve">60.6%</w:t>
+            </w:r>
+          </w:p>
+        </w:tc>
+        <w:tc>
+          <w:p>
+            <w:pPr>
+              <w:pStyle w:val="Compact"/>
+              <w:jc w:val="left"/>
+            </w:pPr>
+            <w:r>
+              <w:t xml:space="preserve">65.9%</w:t>
+            </w:r>
+          </w:p>
+        </w:tc>
+        <w:tc>
+          <w:p>
+            <w:pPr>
+              <w:pStyle w:val="Compact"/>
+              <w:jc w:val="left"/>
+            </w:pPr>
+            <w:r>
+              <w:t xml:space="preserve">150</w:t>
+            </w:r>
+          </w:p>
+        </w:tc>
+        <w:tc>
+          <w:p>
+            <w:pPr>
+              <w:pStyle w:val="Compact"/>
+              <w:jc w:val="left"/>
+            </w:pPr>
+            <w:r>
+              <w:t xml:space="preserve">54.7%</w:t>
+            </w:r>
+          </w:p>
+        </w:tc>
+        <w:tc>
+          <w:p>
+            <w:pPr>
+              <w:pStyle w:val="Compact"/>
+              <w:jc w:val="left"/>
+            </w:pPr>
+            <w:r>
+              <w:t xml:space="preserve">62.0%</w:t>
             </w:r>
           </w:p>
         </w:tc>
@@ -15739,10 +14821,124 @@
               <w:jc w:val="left"/>
             </w:pPr>
             <w:r>
+              <w:t xml:space="preserve">30.7%</w:t>
+            </w:r>
+          </w:p>
+        </w:tc>
+        <w:tc>
+          <w:p>
+            <w:pPr>
+              <w:pStyle w:val="Compact"/>
+              <w:jc w:val="left"/>
+            </w:pPr>
+            <w:r>
+              <w:t xml:space="preserve">31.3%</w:t>
+            </w:r>
+          </w:p>
+        </w:tc>
+        <w:tc>
+          <w:p>
+            <w:pPr>
+              <w:pStyle w:val="Compact"/>
+              <w:jc w:val="left"/>
+            </w:pPr>
+            <w:r>
+              <w:t xml:space="preserve">38.0%</w:t>
+            </w:r>
+          </w:p>
+        </w:tc>
+      </w:tr>
+      <w:tr>
+        <w:tc>
+          <w:p>
+            <w:pPr>
+              <w:pStyle w:val="Compact"/>
+              <w:jc w:val="left"/>
+            </w:pPr>
+            <w:r>
+              <w:t xml:space="preserve">Baby Hippos</w:t>
+            </w:r>
+          </w:p>
+        </w:tc>
+        <w:tc>
+          <w:p>
+            <w:pPr>
+              <w:pStyle w:val="Compact"/>
+              <w:jc w:val="right"/>
+            </w:pPr>
+            <w:r>
+              <w:t xml:space="preserve">150</w:t>
+            </w:r>
+          </w:p>
+        </w:tc>
+        <w:tc>
+          <w:p>
+            <w:pPr>
+              <w:pStyle w:val="Compact"/>
+              <w:jc w:val="left"/>
+            </w:pPr>
+            <w:r>
+              <w:t xml:space="preserve">32.7%</w:t>
+            </w:r>
+          </w:p>
+        </w:tc>
+        <w:tc>
+          <w:p>
+            <w:pPr>
+              <w:pStyle w:val="Compact"/>
+              <w:jc w:val="left"/>
+            </w:pPr>
+            <w:r>
+              <w:t xml:space="preserve">32.7%</w:t>
+            </w:r>
+          </w:p>
+        </w:tc>
+        <w:tc>
+          <w:p>
+            <w:pPr>
+              <w:pStyle w:val="Compact"/>
+              <w:jc w:val="left"/>
+            </w:pPr>
+            <w:r>
               <w:t xml:space="preserve">34.7%</w:t>
             </w:r>
           </w:p>
         </w:tc>
+      </w:tr>
+      <w:tr>
+        <w:tc>
+          <w:p>
+            <w:pPr>
+              <w:pStyle w:val="Compact"/>
+              <w:jc w:val="left"/>
+            </w:pPr>
+            <w:r>
+              <w:t xml:space="preserve">Meerkats</w:t>
+            </w:r>
+          </w:p>
+        </w:tc>
+        <w:tc>
+          <w:p>
+            <w:pPr>
+              <w:pStyle w:val="Compact"/>
+              <w:jc w:val="right"/>
+            </w:pPr>
+            <w:r>
+              <w:t xml:space="preserve">150</w:t>
+            </w:r>
+          </w:p>
+        </w:tc>
+        <w:tc>
+          <w:p>
+            <w:pPr>
+              <w:pStyle w:val="Compact"/>
+              <w:jc w:val="left"/>
+            </w:pPr>
+            <w:r>
+              <w:t xml:space="preserve">38.0%</w:t>
+            </w:r>
+          </w:p>
+        </w:tc>
         <w:tc>
           <w:p>
             <w:pPr>
@@ -15761,20 +14957,20 @@
               <w:jc w:val="left"/>
             </w:pPr>
             <w:r>
-              <w:t xml:space="preserve">32.7%</w:t>
-            </w:r>
-          </w:p>
-        </w:tc>
-      </w:tr>
-      <w:tr>
-        <w:tc>
-          <w:p>
-            <w:pPr>
-              <w:pStyle w:val="Compact"/>
-              <w:jc w:val="left"/>
-            </w:pPr>
-            <w:r>
-              <w:t xml:space="preserve">Baby Hippos</w:t>
+              <w:t xml:space="preserve">29.3%</w:t>
+            </w:r>
+          </w:p>
+        </w:tc>
+      </w:tr>
+      <w:tr>
+        <w:tc>
+          <w:p>
+            <w:pPr>
+              <w:pStyle w:val="Compact"/>
+              <w:jc w:val="left"/>
+            </w:pPr>
+            <w:r>
+              <w:t xml:space="preserve">Tiny Exotic Rainforest Frogs</w:t>
             </w:r>
           </w:p>
         </w:tc>
@@ -15796,156 +14992,42 @@
               <w:jc w:val="left"/>
             </w:pPr>
             <w:r>
+              <w:t xml:space="preserve">34.0%</w:t>
+            </w:r>
+          </w:p>
+        </w:tc>
+        <w:tc>
+          <w:p>
+            <w:pPr>
+              <w:pStyle w:val="Compact"/>
+              <w:jc w:val="left"/>
+            </w:pPr>
+            <w:r>
+              <w:t xml:space="preserve">31.3%</w:t>
+            </w:r>
+          </w:p>
+        </w:tc>
+        <w:tc>
+          <w:p>
+            <w:pPr>
+              <w:pStyle w:val="Compact"/>
+              <w:jc w:val="left"/>
+            </w:pPr>
+            <w:r>
               <w:t xml:space="preserve">34.7%</w:t>
             </w:r>
           </w:p>
         </w:tc>
-        <w:tc>
-          <w:p>
-            <w:pPr>
-              <w:pStyle w:val="Compact"/>
-              <w:jc w:val="left"/>
-            </w:pPr>
-            <w:r>
-              <w:t xml:space="preserve">42.0%</w:t>
-            </w:r>
-          </w:p>
-        </w:tc>
-        <w:tc>
-          <w:p>
-            <w:pPr>
-              <w:pStyle w:val="Compact"/>
-              <w:jc w:val="left"/>
-            </w:pPr>
-            <w:r>
-              <w:t xml:space="preserve">23.3%</w:t>
-            </w:r>
-          </w:p>
-        </w:tc>
-      </w:tr>
-      <w:tr>
-        <w:tc>
-          <w:p>
-            <w:pPr>
-              <w:pStyle w:val="Compact"/>
-              <w:jc w:val="left"/>
-            </w:pPr>
-            <w:r>
-              <w:t xml:space="preserve">Meerkats</w:t>
-            </w:r>
-          </w:p>
-        </w:tc>
-        <w:tc>
-          <w:p>
-            <w:pPr>
-              <w:pStyle w:val="Compact"/>
-              <w:jc w:val="right"/>
-            </w:pPr>
-            <w:r>
-              <w:t xml:space="preserve">150</w:t>
-            </w:r>
-          </w:p>
-        </w:tc>
-        <w:tc>
-          <w:p>
-            <w:pPr>
-              <w:pStyle w:val="Compact"/>
-              <w:jc w:val="left"/>
-            </w:pPr>
-            <w:r>
-              <w:t xml:space="preserve">26.7%</w:t>
-            </w:r>
-          </w:p>
-        </w:tc>
-        <w:tc>
-          <w:p>
-            <w:pPr>
-              <w:pStyle w:val="Compact"/>
-              <w:jc w:val="left"/>
-            </w:pPr>
-            <w:r>
-              <w:t xml:space="preserve">35.3%</w:t>
-            </w:r>
-          </w:p>
-        </w:tc>
-        <w:tc>
-          <w:p>
-            <w:pPr>
-              <w:pStyle w:val="Compact"/>
-              <w:jc w:val="left"/>
-            </w:pPr>
-            <w:r>
-              <w:t xml:space="preserve">38.0%</w:t>
-            </w:r>
-          </w:p>
-        </w:tc>
-      </w:tr>
-      <w:tr>
-        <w:tc>
-          <w:p>
-            <w:pPr>
-              <w:pStyle w:val="Compact"/>
-              <w:jc w:val="left"/>
-            </w:pPr>
-            <w:r>
-              <w:t xml:space="preserve">Tiny Exotic Rainforest Frogs</w:t>
-            </w:r>
-          </w:p>
-        </w:tc>
-        <w:tc>
-          <w:p>
-            <w:pPr>
-              <w:pStyle w:val="Compact"/>
-              <w:jc w:val="right"/>
-            </w:pPr>
-            <w:r>
-              <w:t xml:space="preserve">150</w:t>
-            </w:r>
-          </w:p>
-        </w:tc>
-        <w:tc>
-          <w:p>
-            <w:pPr>
-              <w:pStyle w:val="Compact"/>
-              <w:jc w:val="left"/>
-            </w:pPr>
-            <w:r>
-              <w:t xml:space="preserve">30.0%</w:t>
-            </w:r>
-          </w:p>
-        </w:tc>
-        <w:tc>
-          <w:p>
-            <w:pPr>
-              <w:pStyle w:val="Compact"/>
-              <w:jc w:val="left"/>
-            </w:pPr>
-            <w:r>
-              <w:t xml:space="preserve">40.0%</w:t>
-            </w:r>
-          </w:p>
-        </w:tc>
-        <w:tc>
-          <w:p>
-            <w:pPr>
-              <w:pStyle w:val="Compact"/>
-              <w:jc w:val="left"/>
-            </w:pPr>
-            <w:r>
-              <w:t xml:space="preserve">30.0%</w:t>
-            </w:r>
-          </w:p>
-        </w:tc>
-      </w:tr>
-      <w:tr>
-        <w:tc>
-          <w:p>
-            <w:pPr>
-              <w:pStyle w:val="Compact"/>
-              <w:jc w:val="left"/>
-            </w:pPr>
-            <w:r>
-              <w:t xml:space="preserve">Pick the scariest sea creature you can think of, and put its name in here See Appendix Q45_5_3_TEXT</w:t>
+      </w:tr>
+      <w:tr>
+        <w:tc>
+          <w:p>
+            <w:pPr>
+              <w:pStyle w:val="Compact"/>
+              <w:jc w:val="left"/>
+            </w:pPr>
+            <w:r>
+              <w:t xml:space="preserve">Pick the scariest sea creature you can think of, and put its name in here See Appendix QID45_Q45_5_3_TEXT</w:t>
             </w:r>
           </w:p>
         </w:tc>
@@ -16227,6 +15309,265 @@
               <w:jc w:val="left"/>
             </w:pPr>
             <w:r>
+              <w:t xml:space="preserve">58.0%</w:t>
+            </w:r>
+          </w:p>
+        </w:tc>
+        <w:tc>
+          <w:p>
+            <w:pPr>
+              <w:pStyle w:val="Compact"/>
+              <w:jc w:val="left"/>
+            </w:pPr>
+            <w:r>
+              <w:t xml:space="preserve">64.7%</w:t>
+            </w:r>
+          </w:p>
+        </w:tc>
+        <w:tc>
+          <w:p>
+            <w:pPr>
+              <w:pStyle w:val="Compact"/>
+              <w:jc w:val="left"/>
+            </w:pPr>
+            <w:r>
+              <w:t xml:space="preserve">61.3%</w:t>
+            </w:r>
+          </w:p>
+        </w:tc>
+        <w:tc>
+          <w:p>
+            <w:pPr>
+              <w:pStyle w:val="Compact"/>
+              <w:jc w:val="left"/>
+            </w:pPr>
+            <w:r>
+              <w:t xml:space="preserve">52.7%</w:t>
+            </w:r>
+          </w:p>
+        </w:tc>
+        <w:tc>
+          <w:p>
+            <w:pPr>
+              <w:pStyle w:val="Compact"/>
+              <w:jc w:val="left"/>
+            </w:pPr>
+            <w:r>
+              <w:t xml:space="preserve">60.0%</w:t>
+            </w:r>
+          </w:p>
+        </w:tc>
+      </w:tr>
+      <w:tr>
+        <w:tc>
+          <w:p>
+            <w:pPr>
+              <w:pStyle w:val="Compact"/>
+              <w:jc w:val="left"/>
+            </w:pPr>
+            <w:r>
+              <w:t xml:space="preserve">Baby Hippos</w:t>
+            </w:r>
+          </w:p>
+        </w:tc>
+        <w:tc>
+          <w:p>
+            <w:pPr>
+              <w:pStyle w:val="Compact"/>
+              <w:jc w:val="left"/>
+            </w:pPr>
+            <w:r>
+              <w:t xml:space="preserve">150</w:t>
+            </w:r>
+          </w:p>
+        </w:tc>
+        <w:tc>
+          <w:p>
+            <w:pPr>
+              <w:pStyle w:val="Compact"/>
+              <w:jc w:val="left"/>
+            </w:pPr>
+            <w:r>
+              <w:t xml:space="preserve">65.3%</w:t>
+            </w:r>
+          </w:p>
+        </w:tc>
+        <w:tc>
+          <w:p>
+            <w:pPr>
+              <w:pStyle w:val="Compact"/>
+              <w:jc w:val="left"/>
+            </w:pPr>
+            <w:r>
+              <w:t xml:space="preserve">62.7%</w:t>
+            </w:r>
+          </w:p>
+        </w:tc>
+        <w:tc>
+          <w:p>
+            <w:pPr>
+              <w:pStyle w:val="Compact"/>
+              <w:jc w:val="left"/>
+            </w:pPr>
+            <w:r>
+              <w:t xml:space="preserve">66.7%</w:t>
+            </w:r>
+          </w:p>
+        </w:tc>
+        <w:tc>
+          <w:p>
+            <w:pPr>
+              <w:pStyle w:val="Compact"/>
+              <w:jc w:val="left"/>
+            </w:pPr>
+            <w:r>
+              <w:t xml:space="preserve">58.0%</w:t>
+            </w:r>
+          </w:p>
+        </w:tc>
+        <w:tc>
+          <w:p>
+            <w:pPr>
+              <w:pStyle w:val="Compact"/>
+              <w:jc w:val="left"/>
+            </w:pPr>
+            <w:r>
+              <w:t xml:space="preserve">62.0%</w:t>
+            </w:r>
+          </w:p>
+        </w:tc>
+      </w:tr>
+      <w:tr>
+        <w:tc>
+          <w:p>
+            <w:pPr>
+              <w:pStyle w:val="Compact"/>
+              <w:jc w:val="left"/>
+            </w:pPr>
+            <w:r>
+              <w:t xml:space="preserve">Meerkats</w:t>
+            </w:r>
+          </w:p>
+        </w:tc>
+        <w:tc>
+          <w:p>
+            <w:pPr>
+              <w:pStyle w:val="Compact"/>
+              <w:jc w:val="left"/>
+            </w:pPr>
+            <w:r>
+              <w:t xml:space="preserve">150</w:t>
+            </w:r>
+          </w:p>
+        </w:tc>
+        <w:tc>
+          <w:p>
+            <w:pPr>
+              <w:pStyle w:val="Compact"/>
+              <w:jc w:val="left"/>
+            </w:pPr>
+            <w:r>
+              <w:t xml:space="preserve">67.3%</w:t>
+            </w:r>
+          </w:p>
+        </w:tc>
+        <w:tc>
+          <w:p>
+            <w:pPr>
+              <w:pStyle w:val="Compact"/>
+              <w:jc w:val="left"/>
+            </w:pPr>
+            <w:r>
+              <w:t xml:space="preserve">55.3%</w:t>
+            </w:r>
+          </w:p>
+        </w:tc>
+        <w:tc>
+          <w:p>
+            <w:pPr>
+              <w:pStyle w:val="Compact"/>
+              <w:jc w:val="left"/>
+            </w:pPr>
+            <w:r>
+              <w:t xml:space="preserve">60.7%</w:t>
+            </w:r>
+          </w:p>
+        </w:tc>
+        <w:tc>
+          <w:p>
+            <w:pPr>
+              <w:pStyle w:val="Compact"/>
+              <w:jc w:val="left"/>
+            </w:pPr>
+            <w:r>
+              <w:t xml:space="preserve">62.0%</w:t>
+            </w:r>
+          </w:p>
+        </w:tc>
+        <w:tc>
+          <w:p>
+            <w:pPr>
+              <w:pStyle w:val="Compact"/>
+              <w:jc w:val="left"/>
+            </w:pPr>
+            <w:r>
+              <w:t xml:space="preserve">58.7%</w:t>
+            </w:r>
+          </w:p>
+        </w:tc>
+      </w:tr>
+      <w:tr>
+        <w:tc>
+          <w:p>
+            <w:pPr>
+              <w:pStyle w:val="Compact"/>
+              <w:jc w:val="left"/>
+            </w:pPr>
+            <w:r>
+              <w:t xml:space="preserve">Tiny Exotic Rainforest Frogs</w:t>
+            </w:r>
+          </w:p>
+        </w:tc>
+        <w:tc>
+          <w:p>
+            <w:pPr>
+              <w:pStyle w:val="Compact"/>
+              <w:jc w:val="left"/>
+            </w:pPr>
+            <w:r>
+              <w:t xml:space="preserve">150</w:t>
+            </w:r>
+          </w:p>
+        </w:tc>
+        <w:tc>
+          <w:p>
+            <w:pPr>
+              <w:pStyle w:val="Compact"/>
+              <w:jc w:val="left"/>
+            </w:pPr>
+            <w:r>
+              <w:t xml:space="preserve">59.3%</w:t>
+            </w:r>
+          </w:p>
+        </w:tc>
+        <w:tc>
+          <w:p>
+            <w:pPr>
+              <w:pStyle w:val="Compact"/>
+              <w:jc w:val="left"/>
+            </w:pPr>
+            <w:r>
+              <w:t xml:space="preserve">62.7%</w:t>
+            </w:r>
+          </w:p>
+        </w:tc>
+        <w:tc>
+          <w:p>
+            <w:pPr>
+              <w:pStyle w:val="Compact"/>
+              <w:jc w:val="left"/>
+            </w:pPr>
+            <w:r>
               <w:t xml:space="preserve">64.0%</w:t>
             </w:r>
           </w:p>
@@ -16238,96 +15579,6 @@
               <w:jc w:val="left"/>
             </w:pPr>
             <w:r>
-              <w:t xml:space="preserve">63.3%</w:t>
-            </w:r>
-          </w:p>
-        </w:tc>
-        <w:tc>
-          <w:p>
-            <w:pPr>
-              <w:pStyle w:val="Compact"/>
-              <w:jc w:val="left"/>
-            </w:pPr>
-            <w:r>
-              <w:t xml:space="preserve">59.3%</w:t>
-            </w:r>
-          </w:p>
-        </w:tc>
-        <w:tc>
-          <w:p>
-            <w:pPr>
-              <w:pStyle w:val="Compact"/>
-              <w:jc w:val="left"/>
-            </w:pPr>
-            <w:r>
-              <w:t xml:space="preserve">62.7%</w:t>
-            </w:r>
-          </w:p>
-        </w:tc>
-        <w:tc>
-          <w:p>
-            <w:pPr>
-              <w:pStyle w:val="Compact"/>
-              <w:jc w:val="left"/>
-            </w:pPr>
-            <w:r>
-              <w:t xml:space="preserve">62.7%</w:t>
-            </w:r>
-          </w:p>
-        </w:tc>
-      </w:tr>
-      <w:tr>
-        <w:tc>
-          <w:p>
-            <w:pPr>
-              <w:pStyle w:val="Compact"/>
-              <w:jc w:val="left"/>
-            </w:pPr>
-            <w:r>
-              <w:t xml:space="preserve">Baby Hippos</w:t>
-            </w:r>
-          </w:p>
-        </w:tc>
-        <w:tc>
-          <w:p>
-            <w:pPr>
-              <w:pStyle w:val="Compact"/>
-              <w:jc w:val="left"/>
-            </w:pPr>
-            <w:r>
-              <w:t xml:space="preserve">150</w:t>
-            </w:r>
-          </w:p>
-        </w:tc>
-        <w:tc>
-          <w:p>
-            <w:pPr>
-              <w:pStyle w:val="Compact"/>
-              <w:jc w:val="left"/>
-            </w:pPr>
-            <w:r>
-              <w:t xml:space="preserve">62.7%</w:t>
-            </w:r>
-          </w:p>
-        </w:tc>
-        <w:tc>
-          <w:p>
-            <w:pPr>
-              <w:pStyle w:val="Compact"/>
-              <w:jc w:val="left"/>
-            </w:pPr>
-            <w:r>
-              <w:t xml:space="preserve">61.3%</w:t>
-            </w:r>
-          </w:p>
-        </w:tc>
-        <w:tc>
-          <w:p>
-            <w:pPr>
-              <w:pStyle w:val="Compact"/>
-              <w:jc w:val="left"/>
-            </w:pPr>
-            <w:r>
               <w:t xml:space="preserve">56.7%</w:t>
             </w:r>
           </w:p>
@@ -16340,175 +15591,6 @@
             </w:pPr>
             <w:r>
               <w:t xml:space="preserve">58.0%</w:t>
-            </w:r>
-          </w:p>
-        </w:tc>
-        <w:tc>
-          <w:p>
-            <w:pPr>
-              <w:pStyle w:val="Compact"/>
-              <w:jc w:val="left"/>
-            </w:pPr>
-            <w:r>
-              <w:t xml:space="preserve">62.7%</w:t>
-            </w:r>
-          </w:p>
-        </w:tc>
-      </w:tr>
-      <w:tr>
-        <w:tc>
-          <w:p>
-            <w:pPr>
-              <w:pStyle w:val="Compact"/>
-              <w:jc w:val="left"/>
-            </w:pPr>
-            <w:r>
-              <w:t xml:space="preserve">Meerkats</w:t>
-            </w:r>
-          </w:p>
-        </w:tc>
-        <w:tc>
-          <w:p>
-            <w:pPr>
-              <w:pStyle w:val="Compact"/>
-              <w:jc w:val="left"/>
-            </w:pPr>
-            <w:r>
-              <w:t xml:space="preserve">150</w:t>
-            </w:r>
-          </w:p>
-        </w:tc>
-        <w:tc>
-          <w:p>
-            <w:pPr>
-              <w:pStyle w:val="Compact"/>
-              <w:jc w:val="left"/>
-            </w:pPr>
-            <w:r>
-              <w:t xml:space="preserve">54.0%</w:t>
-            </w:r>
-          </w:p>
-        </w:tc>
-        <w:tc>
-          <w:p>
-            <w:pPr>
-              <w:pStyle w:val="Compact"/>
-              <w:jc w:val="left"/>
-            </w:pPr>
-            <w:r>
-              <w:t xml:space="preserve">59.3%</w:t>
-            </w:r>
-          </w:p>
-        </w:tc>
-        <w:tc>
-          <w:p>
-            <w:pPr>
-              <w:pStyle w:val="Compact"/>
-              <w:jc w:val="left"/>
-            </w:pPr>
-            <w:r>
-              <w:t xml:space="preserve">58.0%</w:t>
-            </w:r>
-          </w:p>
-        </w:tc>
-        <w:tc>
-          <w:p>
-            <w:pPr>
-              <w:pStyle w:val="Compact"/>
-              <w:jc w:val="left"/>
-            </w:pPr>
-            <w:r>
-              <w:t xml:space="preserve">53.3%</w:t>
-            </w:r>
-          </w:p>
-        </w:tc>
-        <w:tc>
-          <w:p>
-            <w:pPr>
-              <w:pStyle w:val="Compact"/>
-              <w:jc w:val="left"/>
-            </w:pPr>
-            <w:r>
-              <w:t xml:space="preserve">58.7%</w:t>
-            </w:r>
-          </w:p>
-        </w:tc>
-      </w:tr>
-      <w:tr>
-        <w:tc>
-          <w:p>
-            <w:pPr>
-              <w:pStyle w:val="Compact"/>
-              <w:jc w:val="left"/>
-            </w:pPr>
-            <w:r>
-              <w:t xml:space="preserve">Tiny Exotic Rainforest Frogs</w:t>
-            </w:r>
-          </w:p>
-        </w:tc>
-        <w:tc>
-          <w:p>
-            <w:pPr>
-              <w:pStyle w:val="Compact"/>
-              <w:jc w:val="left"/>
-            </w:pPr>
-            <w:r>
-              <w:t xml:space="preserve">150</w:t>
-            </w:r>
-          </w:p>
-        </w:tc>
-        <w:tc>
-          <w:p>
-            <w:pPr>
-              <w:pStyle w:val="Compact"/>
-              <w:jc w:val="left"/>
-            </w:pPr>
-            <w:r>
-              <w:t xml:space="preserve">60.7%</w:t>
-            </w:r>
-          </w:p>
-        </w:tc>
-        <w:tc>
-          <w:p>
-            <w:pPr>
-              <w:pStyle w:val="Compact"/>
-              <w:jc w:val="left"/>
-            </w:pPr>
-            <w:r>
-              <w:t xml:space="preserve">61.3%</w:t>
-            </w:r>
-          </w:p>
-        </w:tc>
-        <w:tc>
-          <w:p>
-            <w:pPr>
-              <w:pStyle w:val="Compact"/>
-              <w:jc w:val="left"/>
-            </w:pPr>
-            <w:r>
-              <w:t xml:space="preserve">62.7%</w:t>
-            </w:r>
-          </w:p>
-        </w:tc>
-        <w:tc>
-          <w:p>
-            <w:pPr>
-              <w:pStyle w:val="Compact"/>
-              <w:jc w:val="left"/>
-            </w:pPr>
-            <w:r>
-              <w:t xml:space="preserve">50.7%</w:t>
-            </w:r>
-          </w:p>
-        </w:tc>
-        <w:tc>
-          <w:p>
-            <w:pPr>
-              <w:pStyle w:val="Compact"/>
-              <w:jc w:val="left"/>
-            </w:pPr>
-            <w:r>
-              <w:t xml:space="preserve">62.0%</w:t>
             </w:r>
           </w:p>
         </w:tc>

</xml_diff>